<commit_message>
mar nem lehet egyforma alanyokat megadni
</commit_message>
<xml_diff>
--- a/Dokumentáció.docx
+++ b/Dokumentáció.docx
@@ -1,48 +1,51 @@
 
 <file path=word/document.xml><?xml version="1.0" encoding="utf-8"?>
-<w:document xmlns:o="urn:schemas-microsoft-com:office:office" xmlns:r="http://schemas.openxmlformats.org/officeDocument/2006/relationships" xmlns:v="urn:schemas-microsoft-com:vml" xmlns:w="http://schemas.openxmlformats.org/wordprocessingml/2006/main" xmlns:w10="urn:schemas-microsoft-com:office:word" xmlns:wp="http://schemas.openxmlformats.org/drawingml/2006/wordprocessingDrawing" xmlns:wps="http://schemas.microsoft.com/office/word/2010/wordprocessingShape" xmlns:wpg="http://schemas.microsoft.com/office/word/2010/wordprocessingGroup" xmlns:mc="http://schemas.openxmlformats.org/markup-compatibility/2006" xmlns:wp14="http://schemas.microsoft.com/office/word/2010/wordprocessingDrawing" xmlns:w14="http://schemas.microsoft.com/office/word/2010/wordml" xmlns:w15="http://schemas.microsoft.com/office/word/2012/wordml" mc:Ignorable="w14 wp14 w15">
+<w:document xmlns:wpc="http://schemas.microsoft.com/office/word/2010/wordprocessingCanvas" xmlns:cx="http://schemas.microsoft.com/office/drawing/2014/chartex" xmlns:cx1="http://schemas.microsoft.com/office/drawing/2015/9/8/chartex" xmlns:cx2="http://schemas.microsoft.com/office/drawing/2015/10/21/chartex" xmlns:cx3="http://schemas.microsoft.com/office/drawing/2016/5/9/chartex" xmlns:cx4="http://schemas.microsoft.com/office/drawing/2016/5/10/chartex" xmlns:cx5="http://schemas.microsoft.com/office/drawing/2016/5/11/chartex" xmlns:cx6="http://schemas.microsoft.com/office/drawing/2016/5/12/chartex" xmlns:cx7="http://schemas.microsoft.com/office/drawing/2016/5/13/chartex" xmlns:cx8="http://schemas.microsoft.com/office/drawing/2016/5/14/chartex" xmlns:mc="http://schemas.openxmlformats.org/markup-compatibility/2006" xmlns:aink="http://schemas.microsoft.com/office/drawing/2016/ink" xmlns:am3d="http://schemas.microsoft.com/office/drawing/2017/model3d" xmlns:o="urn:schemas-microsoft-com:office:office" xmlns:oel="http://schemas.microsoft.com/office/2019/extlst" xmlns:r="http://schemas.openxmlformats.org/officeDocument/2006/relationships" xmlns:m="http://schemas.openxmlformats.org/officeDocument/2006/math" xmlns:v="urn:schemas-microsoft-com:vml" xmlns:wp14="http://schemas.microsoft.com/office/word/2010/wordprocessingDrawing" xmlns:wp="http://schemas.openxmlformats.org/drawingml/2006/wordprocessingDrawing" xmlns:w10="urn:schemas-microsoft-com:office:word" xmlns:w="http://schemas.openxmlformats.org/wordprocessingml/2006/main" xmlns:w14="http://schemas.microsoft.com/office/word/2010/wordml" xmlns:w15="http://schemas.microsoft.com/office/word/2012/wordml" xmlns:w16cex="http://schemas.microsoft.com/office/word/2018/wordml/cex" xmlns:w16cid="http://schemas.microsoft.com/office/word/2016/wordml/cid" xmlns:w16="http://schemas.microsoft.com/office/word/2018/wordml" xmlns:w16du="http://schemas.microsoft.com/office/word/2023/wordml/word16du" xmlns:w16sdtdh="http://schemas.microsoft.com/office/word/2020/wordml/sdtdatahash" xmlns:w16se="http://schemas.microsoft.com/office/word/2015/wordml/symex" xmlns:wpg="http://schemas.microsoft.com/office/word/2010/wordprocessingGroup" xmlns:wpi="http://schemas.microsoft.com/office/word/2010/wordprocessingInk" xmlns:wne="http://schemas.microsoft.com/office/word/2006/wordml" xmlns:wps="http://schemas.microsoft.com/office/word/2010/wordprocessingShape" mc:Ignorable="w14 w15 w16se w16cid w16 w16cex w16sdtdh w16du wp14">
   <w:body>
     <w:sdt>
       <w:sdtPr>
+        <w:rPr>
+          <w:rFonts w:asciiTheme="minorHAnsi" w:eastAsiaTheme="minorEastAsia" w:hAnsiTheme="minorHAnsi" w:cstheme="minorBidi"/>
+          <w:color w:val="auto"/>
+          <w:kern w:val="2"/>
+          <w:sz w:val="22"/>
+          <w:szCs w:val="22"/>
+          <w14:ligatures w14:val="standardContextual"/>
+        </w:rPr>
+        <w:id w:val="548500074"/>
         <w:docPartObj>
           <w:docPartGallery w:val="Table of Contents"/>
-          <w:docPartUnique w:val="true"/>
+          <w:docPartUnique/>
         </w:docPartObj>
       </w:sdtPr>
       <w:sdtContent>
         <w:p>
           <w:pPr>
-            <w:pStyle w:val="TOCHeading"/>
-            <w:spacing w:before="240" w:after="0"/>
-            <w:rPr/>
+            <w:pStyle w:val="Tartalomjegyzkcmsora"/>
           </w:pPr>
           <w:r>
-            <w:rPr/>
             <w:t>Tartalom</w:t>
           </w:r>
         </w:p>
         <w:p>
           <w:pPr>
-            <w:pStyle w:val="TOC1"/>
+            <w:pStyle w:val="TJ1"/>
             <w:tabs>
-              <w:tab w:val="clear" w:pos="708"/>
-              <w:tab w:val="right" w:pos="9062" w:leader="dot"/>
+              <w:tab w:val="right" w:leader="dot" w:pos="9062"/>
             </w:tabs>
-            <w:rPr/>
           </w:pPr>
           <w:r>
             <w:fldChar w:fldCharType="begin"/>
           </w:r>
           <w:r>
             <w:rPr>
+              <w:rStyle w:val="IndexLink"/>
               <w:webHidden/>
-              <w:rStyle w:val="IndexLink"/>
             </w:rPr>
             <w:instrText xml:space="preserve"> TOC \z \o "1-3" \u \h</w:instrText>
           </w:r>
           <w:r>
             <w:rPr>
-              <w:webHidden/>
               <w:rStyle w:val="IndexLink"/>
             </w:rPr>
             <w:fldChar w:fldCharType="separate"/>
@@ -50,8 +53,8 @@
           <w:hyperlink w:anchor="_Toc159673104">
             <w:r>
               <w:rPr>
-                <w:webHidden/>
-                <w:rStyle w:val="IndexLink"/>
+                <w:rStyle w:val="IndexLink"/>
+                <w:webHidden/>
               </w:rPr>
               <w:t>A feladatról</w:t>
             </w:r>
@@ -65,7 +68,12 @@
               <w:rPr>
                 <w:webHidden/>
               </w:rPr>
-              <w:instrText xml:space="preserve">PAGEREF _Toc159673104 \h</w:instrText>
+              <w:instrText>PAGEREF _Toc159673104 \h</w:instrText>
+            </w:r>
+            <w:r>
+              <w:rPr>
+                <w:webHidden/>
+              </w:rPr>
             </w:r>
             <w:r>
               <w:rPr>
@@ -76,7 +84,6 @@
             <w:r>
               <w:rPr>
                 <w:rStyle w:val="IndexLink"/>
-                <w:vanish w:val="false"/>
               </w:rPr>
               <w:tab/>
               <w:t>2</w:t>
@@ -91,18 +98,16 @@
         </w:p>
         <w:p>
           <w:pPr>
-            <w:pStyle w:val="TOC1"/>
+            <w:pStyle w:val="TJ1"/>
             <w:tabs>
-              <w:tab w:val="clear" w:pos="708"/>
-              <w:tab w:val="right" w:pos="9062" w:leader="dot"/>
+              <w:tab w:val="right" w:leader="dot" w:pos="9062"/>
             </w:tabs>
-            <w:rPr/>
           </w:pPr>
           <w:hyperlink w:anchor="_Toc159673105">
             <w:r>
               <w:rPr>
-                <w:webHidden/>
-                <w:rStyle w:val="IndexLink"/>
+                <w:rStyle w:val="IndexLink"/>
+                <w:webHidden/>
               </w:rPr>
               <w:t>Felhasználói kézikönyv</w:t>
             </w:r>
@@ -116,7 +121,12 @@
               <w:rPr>
                 <w:webHidden/>
               </w:rPr>
-              <w:instrText xml:space="preserve">PAGEREF _Toc159673105 \h</w:instrText>
+              <w:instrText>PAGEREF _Toc159673105 \h</w:instrText>
+            </w:r>
+            <w:r>
+              <w:rPr>
+                <w:webHidden/>
+              </w:rPr>
             </w:r>
             <w:r>
               <w:rPr>
@@ -127,7 +137,6 @@
             <w:r>
               <w:rPr>
                 <w:rStyle w:val="IndexLink"/>
-                <w:vanish w:val="false"/>
               </w:rPr>
               <w:tab/>
               <w:t>2</w:t>
@@ -142,18 +151,16 @@
         </w:p>
         <w:p>
           <w:pPr>
-            <w:pStyle w:val="TOC2"/>
+            <w:pStyle w:val="TJ2"/>
             <w:tabs>
-              <w:tab w:val="clear" w:pos="708"/>
-              <w:tab w:val="right" w:pos="9062" w:leader="dot"/>
+              <w:tab w:val="right" w:leader="dot" w:pos="9062"/>
             </w:tabs>
-            <w:rPr/>
           </w:pPr>
           <w:hyperlink w:anchor="_Toc159673106">
             <w:r>
               <w:rPr>
-                <w:webHidden/>
-                <w:rStyle w:val="IndexLink"/>
+                <w:rStyle w:val="IndexLink"/>
+                <w:webHidden/>
               </w:rPr>
               <w:t>Elindítás</w:t>
             </w:r>
@@ -167,7 +174,12 @@
               <w:rPr>
                 <w:webHidden/>
               </w:rPr>
-              <w:instrText xml:space="preserve">PAGEREF _Toc159673106 \h</w:instrText>
+              <w:instrText>PAGEREF _Toc159673106 \h</w:instrText>
+            </w:r>
+            <w:r>
+              <w:rPr>
+                <w:webHidden/>
+              </w:rPr>
             </w:r>
             <w:r>
               <w:rPr>
@@ -178,7 +190,6 @@
             <w:r>
               <w:rPr>
                 <w:rStyle w:val="IndexLink"/>
-                <w:vanish w:val="false"/>
               </w:rPr>
               <w:tab/>
               <w:t>2</w:t>
@@ -193,18 +204,16 @@
         </w:p>
         <w:p>
           <w:pPr>
-            <w:pStyle w:val="TOC2"/>
+            <w:pStyle w:val="TJ2"/>
             <w:tabs>
-              <w:tab w:val="clear" w:pos="708"/>
-              <w:tab w:val="right" w:pos="9062" w:leader="dot"/>
+              <w:tab w:val="right" w:leader="dot" w:pos="9062"/>
             </w:tabs>
-            <w:rPr/>
           </w:pPr>
           <w:hyperlink w:anchor="_Toc159673107">
             <w:r>
               <w:rPr>
-                <w:webHidden/>
-                <w:rStyle w:val="IndexLink"/>
+                <w:rStyle w:val="IndexLink"/>
+                <w:webHidden/>
               </w:rPr>
               <w:t>Regisztráció</w:t>
             </w:r>
@@ -218,7 +227,12 @@
               <w:rPr>
                 <w:webHidden/>
               </w:rPr>
-              <w:instrText xml:space="preserve">PAGEREF _Toc159673107 \h</w:instrText>
+              <w:instrText>PAGEREF _Toc159673107 \h</w:instrText>
+            </w:r>
+            <w:r>
+              <w:rPr>
+                <w:webHidden/>
+              </w:rPr>
             </w:r>
             <w:r>
               <w:rPr>
@@ -229,7 +243,6 @@
             <w:r>
               <w:rPr>
                 <w:rStyle w:val="IndexLink"/>
-                <w:vanish w:val="false"/>
               </w:rPr>
               <w:tab/>
               <w:t>3</w:t>
@@ -244,18 +257,16 @@
         </w:p>
         <w:p>
           <w:pPr>
-            <w:pStyle w:val="TOC2"/>
+            <w:pStyle w:val="TJ2"/>
             <w:tabs>
-              <w:tab w:val="clear" w:pos="708"/>
-              <w:tab w:val="right" w:pos="9062" w:leader="dot"/>
+              <w:tab w:val="right" w:leader="dot" w:pos="9062"/>
             </w:tabs>
-            <w:rPr/>
           </w:pPr>
           <w:hyperlink w:anchor="_Toc159673108">
             <w:r>
               <w:rPr>
-                <w:webHidden/>
-                <w:rStyle w:val="IndexLink"/>
+                <w:rStyle w:val="IndexLink"/>
+                <w:webHidden/>
               </w:rPr>
               <w:t>„</w:t>
             </w:r>
@@ -275,7 +286,12 @@
               <w:rPr>
                 <w:webHidden/>
               </w:rPr>
-              <w:instrText xml:space="preserve">PAGEREF _Toc159673108 \h</w:instrText>
+              <w:instrText>PAGEREF _Toc159673108 \h</w:instrText>
+            </w:r>
+            <w:r>
+              <w:rPr>
+                <w:webHidden/>
+              </w:rPr>
             </w:r>
             <w:r>
               <w:rPr>
@@ -286,7 +302,6 @@
             <w:r>
               <w:rPr>
                 <w:rStyle w:val="IndexLink"/>
-                <w:vanish w:val="false"/>
               </w:rPr>
               <w:tab/>
               <w:t>3</w:t>
@@ -301,18 +316,16 @@
         </w:p>
         <w:p>
           <w:pPr>
-            <w:pStyle w:val="TOC3"/>
+            <w:pStyle w:val="TJ3"/>
             <w:tabs>
-              <w:tab w:val="clear" w:pos="708"/>
-              <w:tab w:val="right" w:pos="9062" w:leader="dot"/>
+              <w:tab w:val="right" w:leader="dot" w:pos="9062"/>
             </w:tabs>
-            <w:rPr/>
           </w:pPr>
           <w:hyperlink w:anchor="_Toc159673109">
             <w:r>
               <w:rPr>
-                <w:webHidden/>
-                <w:rStyle w:val="IndexLink"/>
+                <w:rStyle w:val="IndexLink"/>
+                <w:webHidden/>
               </w:rPr>
               <w:t>Új játék létrehozása</w:t>
             </w:r>
@@ -326,7 +339,12 @@
               <w:rPr>
                 <w:webHidden/>
               </w:rPr>
-              <w:instrText xml:space="preserve">PAGEREF _Toc159673109 \h</w:instrText>
+              <w:instrText>PAGEREF _Toc159673109 \h</w:instrText>
+            </w:r>
+            <w:r>
+              <w:rPr>
+                <w:webHidden/>
+              </w:rPr>
             </w:r>
             <w:r>
               <w:rPr>
@@ -337,7 +355,6 @@
             <w:r>
               <w:rPr>
                 <w:rStyle w:val="IndexLink"/>
-                <w:vanish w:val="false"/>
               </w:rPr>
               <w:tab/>
               <w:t>4</w:t>
@@ -352,18 +369,16 @@
         </w:p>
         <w:p>
           <w:pPr>
-            <w:pStyle w:val="TOC3"/>
+            <w:pStyle w:val="TJ3"/>
             <w:tabs>
-              <w:tab w:val="clear" w:pos="708"/>
-              <w:tab w:val="right" w:pos="9062" w:leader="dot"/>
+              <w:tab w:val="right" w:leader="dot" w:pos="9062"/>
             </w:tabs>
-            <w:rPr/>
           </w:pPr>
           <w:hyperlink w:anchor="_Toc159673110">
             <w:r>
               <w:rPr>
-                <w:webHidden/>
-                <w:rStyle w:val="IndexLink"/>
+                <w:rStyle w:val="IndexLink"/>
+                <w:webHidden/>
               </w:rPr>
               <w:t>Játék lezárása</w:t>
             </w:r>
@@ -377,7 +392,12 @@
               <w:rPr>
                 <w:webHidden/>
               </w:rPr>
-              <w:instrText xml:space="preserve">PAGEREF _Toc159673110 \h</w:instrText>
+              <w:instrText>PAGEREF _Toc159673110 \h</w:instrText>
+            </w:r>
+            <w:r>
+              <w:rPr>
+                <w:webHidden/>
+              </w:rPr>
             </w:r>
             <w:r>
               <w:rPr>
@@ -388,7 +408,6 @@
             <w:r>
               <w:rPr>
                 <w:rStyle w:val="IndexLink"/>
-                <w:vanish w:val="false"/>
               </w:rPr>
               <w:tab/>
               <w:t>4</w:t>
@@ -403,18 +422,16 @@
         </w:p>
         <w:p>
           <w:pPr>
-            <w:pStyle w:val="TOC2"/>
+            <w:pStyle w:val="TJ2"/>
             <w:tabs>
-              <w:tab w:val="clear" w:pos="708"/>
-              <w:tab w:val="right" w:pos="9062" w:leader="dot"/>
+              <w:tab w:val="right" w:leader="dot" w:pos="9062"/>
             </w:tabs>
-            <w:rPr/>
           </w:pPr>
           <w:hyperlink w:anchor="_Toc159673111">
             <w:r>
               <w:rPr>
-                <w:webHidden/>
-                <w:rStyle w:val="IndexLink"/>
+                <w:rStyle w:val="IndexLink"/>
+                <w:webHidden/>
               </w:rPr>
               <w:t>„</w:t>
             </w:r>
@@ -434,7 +451,12 @@
               <w:rPr>
                 <w:webHidden/>
               </w:rPr>
-              <w:instrText xml:space="preserve">PAGEREF _Toc159673111 \h</w:instrText>
+              <w:instrText>PAGEREF _Toc159673111 \h</w:instrText>
+            </w:r>
+            <w:r>
+              <w:rPr>
+                <w:webHidden/>
+              </w:rPr>
             </w:r>
             <w:r>
               <w:rPr>
@@ -445,7 +467,6 @@
             <w:r>
               <w:rPr>
                 <w:rStyle w:val="IndexLink"/>
-                <w:vanish w:val="false"/>
               </w:rPr>
               <w:tab/>
               <w:t>5</w:t>
@@ -460,18 +481,16 @@
         </w:p>
         <w:p>
           <w:pPr>
-            <w:pStyle w:val="TOC2"/>
+            <w:pStyle w:val="TJ2"/>
             <w:tabs>
-              <w:tab w:val="clear" w:pos="708"/>
-              <w:tab w:val="right" w:pos="9062" w:leader="dot"/>
+              <w:tab w:val="right" w:leader="dot" w:pos="9062"/>
             </w:tabs>
-            <w:rPr/>
           </w:pPr>
           <w:hyperlink w:anchor="_Toc159673112">
             <w:r>
               <w:rPr>
-                <w:webHidden/>
-                <w:rStyle w:val="IndexLink"/>
+                <w:rStyle w:val="IndexLink"/>
+                <w:webHidden/>
               </w:rPr>
               <w:t>„</w:t>
             </w:r>
@@ -491,7 +510,12 @@
               <w:rPr>
                 <w:webHidden/>
               </w:rPr>
-              <w:instrText xml:space="preserve">PAGEREF _Toc159673112 \h</w:instrText>
+              <w:instrText>PAGEREF _Toc159673112 \h</w:instrText>
+            </w:r>
+            <w:r>
+              <w:rPr>
+                <w:webHidden/>
+              </w:rPr>
             </w:r>
             <w:r>
               <w:rPr>
@@ -502,7 +526,6 @@
             <w:r>
               <w:rPr>
                 <w:rStyle w:val="IndexLink"/>
-                <w:vanish w:val="false"/>
               </w:rPr>
               <w:tab/>
               <w:t>6</w:t>
@@ -517,18 +540,16 @@
         </w:p>
         <w:p>
           <w:pPr>
-            <w:pStyle w:val="TOC1"/>
+            <w:pStyle w:val="TJ1"/>
             <w:tabs>
-              <w:tab w:val="clear" w:pos="708"/>
-              <w:tab w:val="right" w:pos="9062" w:leader="dot"/>
+              <w:tab w:val="right" w:leader="dot" w:pos="9062"/>
             </w:tabs>
-            <w:rPr/>
           </w:pPr>
           <w:hyperlink w:anchor="_Toc159673113">
             <w:r>
               <w:rPr>
-                <w:webHidden/>
-                <w:rStyle w:val="IndexLink"/>
+                <w:rStyle w:val="IndexLink"/>
+                <w:webHidden/>
               </w:rPr>
               <w:t>Fejlesztői dokumentáció</w:t>
             </w:r>
@@ -542,7 +563,12 @@
               <w:rPr>
                 <w:webHidden/>
               </w:rPr>
-              <w:instrText xml:space="preserve">PAGEREF _Toc159673113 \h</w:instrText>
+              <w:instrText>PAGEREF _Toc159673113 \h</w:instrText>
+            </w:r>
+            <w:r>
+              <w:rPr>
+                <w:webHidden/>
+              </w:rPr>
             </w:r>
             <w:r>
               <w:rPr>
@@ -553,7 +579,6 @@
             <w:r>
               <w:rPr>
                 <w:rStyle w:val="IndexLink"/>
-                <w:vanish w:val="false"/>
               </w:rPr>
               <w:tab/>
               <w:t>7</w:t>
@@ -568,18 +593,16 @@
         </w:p>
         <w:p>
           <w:pPr>
-            <w:pStyle w:val="TOC2"/>
+            <w:pStyle w:val="TJ2"/>
             <w:tabs>
-              <w:tab w:val="clear" w:pos="708"/>
-              <w:tab w:val="right" w:pos="9062" w:leader="dot"/>
+              <w:tab w:val="right" w:leader="dot" w:pos="9062"/>
             </w:tabs>
-            <w:rPr/>
           </w:pPr>
           <w:hyperlink w:anchor="_Toc159673114">
             <w:r>
               <w:rPr>
-                <w:webHidden/>
-                <w:rStyle w:val="IndexLink"/>
+                <w:rStyle w:val="IndexLink"/>
+                <w:webHidden/>
               </w:rPr>
               <w:t>A program elindításához szükséges környezet</w:t>
             </w:r>
@@ -593,7 +616,12 @@
               <w:rPr>
                 <w:webHidden/>
               </w:rPr>
-              <w:instrText xml:space="preserve">PAGEREF _Toc159673114 \h</w:instrText>
+              <w:instrText>PAGEREF _Toc159673114 \h</w:instrText>
+            </w:r>
+            <w:r>
+              <w:rPr>
+                <w:webHidden/>
+              </w:rPr>
             </w:r>
             <w:r>
               <w:rPr>
@@ -604,7 +632,6 @@
             <w:r>
               <w:rPr>
                 <w:rStyle w:val="IndexLink"/>
-                <w:vanish w:val="false"/>
               </w:rPr>
               <w:tab/>
               <w:t>7</w:t>
@@ -619,18 +646,16 @@
         </w:p>
         <w:p>
           <w:pPr>
-            <w:pStyle w:val="TOC2"/>
+            <w:pStyle w:val="TJ2"/>
             <w:tabs>
-              <w:tab w:val="clear" w:pos="708"/>
-              <w:tab w:val="right" w:pos="9062" w:leader="dot"/>
+              <w:tab w:val="right" w:leader="dot" w:pos="9062"/>
             </w:tabs>
-            <w:rPr/>
           </w:pPr>
           <w:hyperlink w:anchor="_Toc159673115">
             <w:r>
               <w:rPr>
-                <w:webHidden/>
-                <w:rStyle w:val="IndexLink"/>
+                <w:rStyle w:val="IndexLink"/>
+                <w:webHidden/>
               </w:rPr>
               <w:t>A program szerkezete</w:t>
             </w:r>
@@ -644,7 +669,12 @@
               <w:rPr>
                 <w:webHidden/>
               </w:rPr>
-              <w:instrText xml:space="preserve">PAGEREF _Toc159673115 \h</w:instrText>
+              <w:instrText>PAGEREF _Toc159673115 \h</w:instrText>
+            </w:r>
+            <w:r>
+              <w:rPr>
+                <w:webHidden/>
+              </w:rPr>
             </w:r>
             <w:r>
               <w:rPr>
@@ -655,7 +685,6 @@
             <w:r>
               <w:rPr>
                 <w:rStyle w:val="IndexLink"/>
-                <w:vanish w:val="false"/>
               </w:rPr>
               <w:tab/>
               <w:t>7</w:t>
@@ -670,18 +699,16 @@
         </w:p>
         <w:p>
           <w:pPr>
-            <w:pStyle w:val="TOC2"/>
+            <w:pStyle w:val="TJ2"/>
             <w:tabs>
-              <w:tab w:val="clear" w:pos="708"/>
-              <w:tab w:val="right" w:pos="9062" w:leader="dot"/>
+              <w:tab w:val="right" w:leader="dot" w:pos="9062"/>
             </w:tabs>
-            <w:rPr/>
           </w:pPr>
           <w:hyperlink w:anchor="_Toc159673116">
             <w:r>
               <w:rPr>
-                <w:webHidden/>
-                <w:rStyle w:val="IndexLink"/>
+                <w:rStyle w:val="IndexLink"/>
+                <w:webHidden/>
               </w:rPr>
               <w:t>A program fejlesztése során használt technológiák</w:t>
             </w:r>
@@ -695,7 +722,12 @@
               <w:rPr>
                 <w:webHidden/>
               </w:rPr>
-              <w:instrText xml:space="preserve">PAGEREF _Toc159673116 \h</w:instrText>
+              <w:instrText>PAGEREF _Toc159673116 \h</w:instrText>
+            </w:r>
+            <w:r>
+              <w:rPr>
+                <w:webHidden/>
+              </w:rPr>
             </w:r>
             <w:r>
               <w:rPr>
@@ -706,7 +738,6 @@
             <w:r>
               <w:rPr>
                 <w:rStyle w:val="IndexLink"/>
-                <w:vanish w:val="false"/>
               </w:rPr>
               <w:tab/>
               <w:t>7</w:t>
@@ -720,15 +751,7 @@
           </w:hyperlink>
         </w:p>
         <w:p>
-          <w:pPr>
-            <w:pStyle w:val="Normal"/>
-            <w:rPr/>
-          </w:pPr>
           <w:r>
-            <w:rPr/>
-          </w:r>
-          <w:r>
-            <w:rPr/>
             <w:fldChar w:fldCharType="end"/>
           </w:r>
         </w:p>
@@ -736,94 +759,72 @@
     </w:sdt>
     <w:p>
       <w:pPr>
-        <w:pStyle w:val="Normal"/>
-        <w:rPr>
-          <w:rFonts w:ascii="Calibri Light" w:hAnsi="Calibri Light" w:eastAsia="游ゴシック Light" w:cs="" w:asciiTheme="majorHAnsi" w:cstheme="majorBidi" w:eastAsiaTheme="majorEastAsia" w:hAnsiTheme="majorHAnsi"/>
+        <w:rPr>
+          <w:rFonts w:asciiTheme="majorHAnsi" w:eastAsiaTheme="majorEastAsia" w:hAnsiTheme="majorHAnsi" w:cstheme="majorBidi"/>
           <w:spacing w:val="-10"/>
-          <w:kern w:val="2"/>
           <w:sz w:val="56"/>
           <w:szCs w:val="56"/>
         </w:rPr>
       </w:pPr>
       <w:r>
-        <w:rPr>
-          <w:rFonts w:eastAsia="游ゴシック Light" w:cs="" w:cstheme="majorBidi" w:eastAsiaTheme="majorEastAsia" w:ascii="Calibri Light" w:hAnsi="Calibri Light"/>
-          <w:spacing w:val="-10"/>
-          <w:kern w:val="2"/>
-          <w:sz w:val="56"/>
-          <w:szCs w:val="56"/>
-        </w:rPr>
-      </w:r>
-      <w:r>
         <w:br w:type="page"/>
       </w:r>
     </w:p>
     <w:p>
       <w:pPr>
-        <w:pStyle w:val="Title"/>
-        <w:spacing w:before="0" w:after="0"/>
-        <w:contextualSpacing/>
+        <w:pStyle w:val="Cm"/>
         <w:jc w:val="center"/>
-        <w:rPr/>
-      </w:pPr>
-      <w:r>
-        <w:rPr/>
+      </w:pPr>
+      <w:r>
+        <w:lastRenderedPageBreak/>
         <w:t>Dokumentáció</w:t>
       </w:r>
     </w:p>
     <w:p>
       <w:pPr>
-        <w:pStyle w:val="Heading1"/>
-        <w:rPr/>
+        <w:pStyle w:val="Cmsor1"/>
       </w:pPr>
       <w:bookmarkStart w:id="0" w:name="_Toc159673104"/>
       <w:r>
-        <w:rPr/>
         <w:t>A feladatról</w:t>
       </w:r>
       <w:bookmarkEnd w:id="0"/>
     </w:p>
     <w:p>
       <w:pPr>
-        <w:pStyle w:val="Normal"/>
         <w:jc w:val="both"/>
-        <w:rPr/>
-      </w:pPr>
-      <w:r>
-        <w:rPr/>
+      </w:pPr>
+      <w:r>
         <w:t>A feladat az volt, hogy az előző fordulóban készített programunkat továbbfejlesszük. Ennek módjai a befejezetlen funkcionalitások befejezése, a felhasználókezelés, illetve egy újfajta szorzó bevezetése voltak. A program maga egy fogadáskezelő rendszer, melyben fogadásokat lehet szervezni, azokon belül bizonyos eseményekre fogadni, illetve a fogadásokat lezárni. A következőkben bemutatjuk, hogyan működik a programunk felhasználói és programozói oldalról.</w:t>
       </w:r>
     </w:p>
     <w:p>
       <w:pPr>
-        <w:pStyle w:val="Heading1"/>
-        <w:rPr/>
+        <w:pStyle w:val="Cmsor1"/>
       </w:pPr>
       <w:bookmarkStart w:id="1" w:name="_Toc159673105"/>
       <w:r>
-        <w:rPr/>
         <w:t>Felhasználói kézikönyv</w:t>
       </w:r>
       <w:bookmarkEnd w:id="1"/>
     </w:p>
     <w:p>
       <w:pPr>
-        <w:pStyle w:val="Heading2"/>
-        <w:rPr>
-          <w:rStyle w:val="IntenseEmphasis"/>
-          <w:i w:val="false"/>
-          <w:i w:val="false"/>
-          <w:iCs w:val="false"/>
-          <w:color w:themeColor="accent1" w:themeShade="bf" w:val="2F5496"/>
+        <w:pStyle w:val="Cmsor2"/>
+        <w:rPr>
+          <w:rStyle w:val="Erskiemels"/>
+          <w:i w:val="0"/>
+          <w:iCs w:val="0"/>
+          <w:color w:val="2F5496" w:themeColor="accent1" w:themeShade="BF"/>
         </w:rPr>
       </w:pPr>
       <w:bookmarkStart w:id="2" w:name="_Toc159673106"/>
       <w:r>
         <w:rPr>
-          <w:rStyle w:val="IntenseEmphasis"/>
-          <w:i w:val="false"/>
-          <w:iCs w:val="false"/>
-          <w:color w:themeColor="accent1" w:themeShade="bf" w:val="2F5496"/>
+          <w:rStyle w:val="Erskiemels"/>
+          <w:i w:val="0"/>
+          <w:iCs w:val="0"/>
+          <w:color w:val="2F5496" w:themeColor="accent1" w:themeShade="BF"/>
         </w:rPr>
         <w:t>Elindítás</w:t>
       </w:r>
@@ -831,21 +832,20 @@
     </w:p>
     <w:p>
       <w:pPr>
-        <w:pStyle w:val="Normal"/>
         <w:jc w:val="both"/>
-        <w:rPr/>
-      </w:pPr>
-      <w:r>
-        <w:rPr/>
+      </w:pPr>
+      <w:r>
         <w:t xml:space="preserve">A program a main.py fájlra történő dupla kattintással indítható el, mely után a következő ablak jelenik meg: </w:t>
       </w:r>
       <w:r>
-        <w:rPr/>
+        <w:rPr>
+          <w:noProof/>
+        </w:rPr>
         <w:drawing>
-          <wp:inline distT="0" distB="0" distL="0" distR="0">
+          <wp:inline distT="0" distB="0" distL="0" distR="0" wp14:anchorId="3DB66322" wp14:editId="1905D2F1">
             <wp:extent cx="5760720" cy="3351530"/>
             <wp:effectExtent l="0" t="0" r="0" b="0"/>
-            <wp:docPr id="1" name="Kép 1" descr=""/>
+            <wp:docPr id="1" name="Kép 1"/>
             <wp:cNvGraphicFramePr>
               <a:graphicFrameLocks xmlns:a="http://schemas.openxmlformats.org/drawingml/2006/main" noChangeAspect="1"/>
             </wp:cNvGraphicFramePr>
@@ -853,287 +853,7 @@
               <a:graphicData uri="http://schemas.openxmlformats.org/drawingml/2006/picture">
                 <pic:pic xmlns:pic="http://schemas.openxmlformats.org/drawingml/2006/picture">
                   <pic:nvPicPr>
-                    <pic:cNvPr id="1" name="Kép 1" descr=""/>
-                    <pic:cNvPicPr>
-                      <a:picLocks noChangeAspect="1" noChangeArrowheads="1"/>
-                    </pic:cNvPicPr>
-                  </pic:nvPicPr>
-                  <pic:blipFill>
-                    <a:blip r:embed="rId2"/>
-                    <a:stretch>
-                      <a:fillRect/>
-                    </a:stretch>
-                  </pic:blipFill>
-                  <pic:spPr bwMode="auto">
-                    <a:xfrm>
-                      <a:off x="0" y="0"/>
-                      <a:ext cx="5760720" cy="3351530"/>
-                    </a:xfrm>
-                    <a:prstGeom prst="rect">
-                      <a:avLst/>
-                    </a:prstGeom>
-                  </pic:spPr>
-                </pic:pic>
-              </a:graphicData>
-            </a:graphic>
-          </wp:inline>
-        </w:drawing>
-      </w:r>
-    </w:p>
-    <w:p>
-      <w:pPr>
-        <w:pStyle w:val="Normal"/>
-        <w:rPr/>
-      </w:pPr>
-      <w:r>
-        <w:rPr/>
-      </w:r>
-      <w:r>
-        <w:br w:type="page"/>
-      </w:r>
-    </w:p>
-    <w:p>
-      <w:pPr>
-        <w:pStyle w:val="Heading2"/>
-        <w:spacing w:before="0" w:after="120"/>
-        <w:rPr>
-          <w:rStyle w:val="IntenseEmphasis"/>
-          <w:i w:val="false"/>
-          <w:i w:val="false"/>
-          <w:iCs w:val="false"/>
-          <w:color w:themeColor="accent1" w:themeShade="bf" w:val="2F5496"/>
-        </w:rPr>
-      </w:pPr>
-      <w:bookmarkStart w:id="3" w:name="_Toc159673107"/>
-      <w:r>
-        <w:rPr>
-          <w:rStyle w:val="IntenseEmphasis"/>
-          <w:i w:val="false"/>
-          <w:iCs w:val="false"/>
-          <w:color w:themeColor="accent1" w:themeShade="bf" w:val="2F5496"/>
-        </w:rPr>
-        <w:t>Regisztráció</w:t>
-      </w:r>
-      <w:bookmarkEnd w:id="3"/>
-    </w:p>
-    <w:p>
-      <w:pPr>
-        <w:pStyle w:val="Normal"/>
-        <w:jc w:val="both"/>
-        <w:rPr/>
-      </w:pPr>
-      <w:r>
-        <w:rPr/>
-        <w:t xml:space="preserve">Ha korábban még nem használta a programot, regisztrálnia kell, amelyet a „Regisztráció” feliratú gombbal tehet meg. Megnyomásakor a felugró ablakba írja be a felhasználónevét, a jelszavát, majd nyomja meg az „OK” feliratú gombot. </w:t>
-      </w:r>
-    </w:p>
-    <w:p>
-      <w:pPr>
-        <w:pStyle w:val="Normal"/>
-        <w:jc w:val="both"/>
-        <w:rPr/>
-      </w:pPr>
-      <w:r>
-        <w:rPr/>
-        <w:drawing>
-          <wp:inline distT="0" distB="0" distL="0" distR="0">
-            <wp:extent cx="3828415" cy="3161665"/>
-            <wp:effectExtent l="0" t="0" r="0" b="0"/>
-            <wp:docPr id="2" name="Image2" descr=""/>
-            <wp:cNvGraphicFramePr>
-              <a:graphicFrameLocks xmlns:a="http://schemas.openxmlformats.org/drawingml/2006/main" noChangeAspect="1"/>
-            </wp:cNvGraphicFramePr>
-            <a:graphic xmlns:a="http://schemas.openxmlformats.org/drawingml/2006/main">
-              <a:graphicData uri="http://schemas.openxmlformats.org/drawingml/2006/picture">
-                <pic:pic xmlns:pic="http://schemas.openxmlformats.org/drawingml/2006/picture">
-                  <pic:nvPicPr>
-                    <pic:cNvPr id="2" name="Image2" descr=""/>
-                    <pic:cNvPicPr>
-                      <a:picLocks noChangeAspect="1" noChangeArrowheads="1"/>
-                    </pic:cNvPicPr>
-                  </pic:nvPicPr>
-                  <pic:blipFill>
-                    <a:blip r:embed="rId3"/>
-                    <a:stretch>
-                      <a:fillRect/>
-                    </a:stretch>
-                  </pic:blipFill>
-                  <pic:spPr bwMode="auto">
-                    <a:xfrm>
-                      <a:off x="0" y="0"/>
-                      <a:ext cx="3828415" cy="3161665"/>
-                    </a:xfrm>
-                    <a:prstGeom prst="rect">
-                      <a:avLst/>
-                    </a:prstGeom>
-                  </pic:spPr>
-                </pic:pic>
-              </a:graphicData>
-            </a:graphic>
-          </wp:inline>
-        </w:drawing>
-      </w:r>
-    </w:p>
-    <w:p>
-      <w:pPr>
-        <w:pStyle w:val="Heading2"/>
-        <w:rPr>
-          <w:rStyle w:val="IntenseEmphasis"/>
-          <w:i w:val="false"/>
-          <w:i w:val="false"/>
-          <w:iCs w:val="false"/>
-          <w:color w:themeColor="accent1" w:themeShade="bf" w:val="2F5496"/>
-        </w:rPr>
-      </w:pPr>
-      <w:bookmarkStart w:id="4" w:name="_Toc159673108"/>
-      <w:r>
-        <w:rPr>
-          <w:rStyle w:val="IntenseEmphasis"/>
-          <w:i w:val="false"/>
-          <w:iCs w:val="false"/>
-          <w:color w:themeColor="accent1" w:themeShade="bf" w:val="2F5496"/>
-        </w:rPr>
-        <w:t>„</w:t>
-      </w:r>
-      <w:r>
-        <w:rPr>
-          <w:rStyle w:val="IntenseEmphasis"/>
-          <w:i w:val="false"/>
-          <w:iCs w:val="false"/>
-          <w:color w:themeColor="accent1" w:themeShade="bf" w:val="2F5496"/>
-        </w:rPr>
-        <w:t>Szervező” menüpont</w:t>
-      </w:r>
-      <w:bookmarkEnd w:id="4"/>
-    </w:p>
-    <w:p>
-      <w:pPr>
-        <w:pStyle w:val="Normal"/>
-        <w:jc w:val="both"/>
-        <w:rPr/>
-      </w:pPr>
-      <w:r>
-        <w:rPr/>
-        <w:t xml:space="preserve">Ha fogadás szervezőjeként használná a programot, és már regisztrált, nyomja meg a „Szervező” feliratú gombot. A felugró ablakba írja be a felhasználónevét, majd az „Ok” gomb megnyomása után a következő felugró ablakba a jelszavát. Ezután a következő ablak fog megjelenni: </w:t>
-      </w:r>
-      <w:r>
-        <w:rPr/>
-        <w:drawing>
-          <wp:inline distT="0" distB="0" distL="0" distR="0">
-            <wp:extent cx="5760720" cy="3351530"/>
-            <wp:effectExtent l="0" t="0" r="0" b="0"/>
-            <wp:docPr id="3" name="Image3" descr=""/>
-            <wp:cNvGraphicFramePr>
-              <a:graphicFrameLocks xmlns:a="http://schemas.openxmlformats.org/drawingml/2006/main" noChangeAspect="1"/>
-            </wp:cNvGraphicFramePr>
-            <a:graphic xmlns:a="http://schemas.openxmlformats.org/drawingml/2006/main">
-              <a:graphicData uri="http://schemas.openxmlformats.org/drawingml/2006/picture">
-                <pic:pic xmlns:pic="http://schemas.openxmlformats.org/drawingml/2006/picture">
-                  <pic:nvPicPr>
-                    <pic:cNvPr id="3" name="Image3" descr=""/>
-                    <pic:cNvPicPr>
-                      <a:picLocks noChangeAspect="1" noChangeArrowheads="1"/>
-                    </pic:cNvPicPr>
-                  </pic:nvPicPr>
-                  <pic:blipFill>
-                    <a:blip r:embed="rId4"/>
-                    <a:stretch>
-                      <a:fillRect/>
-                    </a:stretch>
-                  </pic:blipFill>
-                  <pic:spPr bwMode="auto">
-                    <a:xfrm>
-                      <a:off x="0" y="0"/>
-                      <a:ext cx="5760720" cy="3351530"/>
-                    </a:xfrm>
-                    <a:prstGeom prst="rect">
-                      <a:avLst/>
-                    </a:prstGeom>
-                  </pic:spPr>
-                </pic:pic>
-              </a:graphicData>
-            </a:graphic>
-          </wp:inline>
-        </w:drawing>
-      </w:r>
-    </w:p>
-    <w:p>
-      <w:pPr>
-        <w:pStyle w:val="Normal"/>
-        <w:rPr>
-          <w:rStyle w:val="SubtleEmphasis"/>
-          <w:rFonts w:ascii="Calibri Light" w:hAnsi="Calibri Light" w:eastAsia="游ゴシック Light" w:cs="" w:asciiTheme="majorHAnsi" w:cstheme="majorBidi" w:eastAsiaTheme="majorEastAsia" w:hAnsiTheme="majorHAnsi"/>
-          <w:color w:themeColor="accent1" w:themeShade="bf" w:val="2F5496"/>
-          <w:sz w:val="24"/>
-        </w:rPr>
-      </w:pPr>
-      <w:r>
-        <w:rPr>
-          <w:rFonts w:eastAsia="游ゴシック Light" w:cs="" w:cstheme="majorBidi" w:eastAsiaTheme="majorEastAsia" w:ascii="Calibri Light" w:hAnsi="Calibri Light"/>
-          <w:color w:themeColor="accent1" w:themeShade="bf" w:val="2F5496"/>
-          <w:sz w:val="24"/>
-        </w:rPr>
-      </w:r>
-      <w:r>
-        <w:br w:type="page"/>
-      </w:r>
-    </w:p>
-    <w:p>
-      <w:pPr>
-        <w:pStyle w:val="Heading3"/>
-        <w:spacing w:before="0" w:after="0"/>
-        <w:rPr>
-          <w:rStyle w:val="SubtleEmphasis"/>
-          <w:i w:val="false"/>
-          <w:i w:val="false"/>
-          <w:iCs w:val="false"/>
-          <w:color w:themeColor="accent1" w:themeShade="7f" w:val="1F3763"/>
-        </w:rPr>
-      </w:pPr>
-      <w:bookmarkStart w:id="5" w:name="_Toc159673109"/>
-      <w:r>
-        <w:rPr>
-          <w:rStyle w:val="SubtleEmphasis"/>
-          <w:i w:val="false"/>
-          <w:iCs w:val="false"/>
-          <w:color w:themeColor="accent1" w:themeShade="7f" w:val="1F3763"/>
-        </w:rPr>
-        <w:t>Új játék létrehozása</w:t>
-      </w:r>
-      <w:bookmarkEnd w:id="5"/>
-    </w:p>
-    <w:p>
-      <w:pPr>
-        <w:pStyle w:val="Normal"/>
-        <w:jc w:val="both"/>
-        <w:rPr/>
-      </w:pPr>
-      <w:r>
-        <w:rPr/>
-        <w:t xml:space="preserve">Szervezőként új játék létrehozásához először írja be a játék nevét a „Játék megnevezése” felirat alatti szövegdobozba. Ezután az alanyok neveit írja be az „Alanyok” felirat alatti szövegdobozokba. Ha rákattint a legalsó szövegdobozra, és egyik másik sem üres, egy új automatikusan megjelenik. Alanyokból legfeljebb hatot adhat meg. Az események megadására az eljárás hasonló. Eseményekből szintén legfeljebb hatot adhat meg. Alább láthat egy példát. </w:t>
-      </w:r>
-    </w:p>
-    <w:p>
-      <w:pPr>
-        <w:pStyle w:val="Normal"/>
-        <w:jc w:val="both"/>
-        <w:rPr/>
-      </w:pPr>
-      <w:r>
-        <w:rPr/>
-        <w:drawing>
-          <wp:inline distT="0" distB="0" distL="0" distR="0">
-            <wp:extent cx="5760720" cy="3351530"/>
-            <wp:effectExtent l="0" t="0" r="0" b="0"/>
-            <wp:docPr id="4" name="Image4" descr=""/>
-            <wp:cNvGraphicFramePr>
-              <a:graphicFrameLocks xmlns:a="http://schemas.openxmlformats.org/drawingml/2006/main" noChangeAspect="1"/>
-            </wp:cNvGraphicFramePr>
-            <a:graphic xmlns:a="http://schemas.openxmlformats.org/drawingml/2006/main">
-              <a:graphicData uri="http://schemas.openxmlformats.org/drawingml/2006/picture">
-                <pic:pic xmlns:pic="http://schemas.openxmlformats.org/drawingml/2006/picture">
-                  <pic:nvPicPr>
-                    <pic:cNvPr id="4" name="Image4" descr=""/>
+                    <pic:cNvPr id="1" name="Kép 1"/>
                     <pic:cNvPicPr>
                       <a:picLocks noChangeAspect="1" noChangeArrowheads="1"/>
                     </pic:cNvPicPr>
@@ -1161,45 +881,55 @@
       </w:r>
     </w:p>
     <w:p>
-      <w:pPr>
-        <w:pStyle w:val="Normal"/>
+      <w:r>
+        <w:br w:type="page"/>
+      </w:r>
+    </w:p>
+    <w:p>
+      <w:pPr>
+        <w:pStyle w:val="Cmsor2"/>
+        <w:spacing w:before="0"/>
+        <w:rPr>
+          <w:rStyle w:val="Erskiemels"/>
+          <w:i w:val="0"/>
+          <w:iCs w:val="0"/>
+          <w:color w:val="2F5496" w:themeColor="accent1" w:themeShade="BF"/>
+        </w:rPr>
+      </w:pPr>
+      <w:bookmarkStart w:id="3" w:name="_Toc159673107"/>
+      <w:r>
+        <w:rPr>
+          <w:rStyle w:val="Erskiemels"/>
+          <w:i w:val="0"/>
+          <w:iCs w:val="0"/>
+          <w:color w:val="2F5496" w:themeColor="accent1" w:themeShade="BF"/>
+        </w:rPr>
+        <w:lastRenderedPageBreak/>
+        <w:t>Regisztráció</w:t>
+      </w:r>
+      <w:bookmarkEnd w:id="3"/>
+    </w:p>
+    <w:p>
+      <w:pPr>
         <w:jc w:val="both"/>
-        <w:rPr/>
-      </w:pPr>
-      <w:r>
-        <w:rPr/>
-        <w:t>Miután minden szükséges adatot beírt, a játékot a „Játék létrehozása” feliratú gombbal hozhatja létre. Ekkor a játék neve, és egy „Lezárás” feliratú gomb meg fog jelenni az ablak jobb oldalán, a „Jelenlegi játékok” felirat alatt. A játék létrehozása után a szövegmezők nem ürülnek.</w:t>
-      </w:r>
-    </w:p>
-    <w:p>
-      <w:pPr>
-        <w:pStyle w:val="Heading3"/>
-        <w:rPr/>
-      </w:pPr>
-      <w:bookmarkStart w:id="6" w:name="_Toc159673110"/>
-      <w:r>
-        <w:rPr/>
-        <w:t>Játék lezárása</w:t>
-      </w:r>
-      <w:bookmarkEnd w:id="6"/>
-    </w:p>
-    <w:p>
-      <w:pPr>
-        <w:pStyle w:val="Normal"/>
+      </w:pPr>
+      <w:r>
+        <w:t xml:space="preserve">Ha korábban még nem használta a programot, regisztrálnia kell, amelyet a „Regisztráció” feliratú gombbal tehet meg. Megnyomásakor a felugró ablakba írja be a felhasználónevét, a jelszavát, majd nyomja meg az „OK” feliratú gombot. </w:t>
+      </w:r>
+    </w:p>
+    <w:p>
+      <w:pPr>
         <w:jc w:val="both"/>
-        <w:rPr/>
-      </w:pPr>
-      <w:r>
-        <w:rPr/>
-        <w:t>Miután egy játék eredményei tudomására jutottak, és szeretné lezárni az adott játékot, nyomja meg a játék neve melletti „lezárás” feliratú piros gombot. Ezután a következőhöz hasonló ablakot fog látni:</w:t>
-      </w:r>
-      <w:r>
-        <w:rPr/>
+      </w:pPr>
+      <w:r>
+        <w:rPr>
+          <w:noProof/>
+        </w:rPr>
         <w:drawing>
-          <wp:inline distT="0" distB="0" distL="0" distR="0">
-            <wp:extent cx="2613660" cy="1742440"/>
+          <wp:inline distT="0" distB="0" distL="0" distR="0" wp14:anchorId="0F7A14E3" wp14:editId="597FF7D1">
+            <wp:extent cx="3828415" cy="3161665"/>
             <wp:effectExtent l="0" t="0" r="0" b="0"/>
-            <wp:docPr id="5" name="Image5" descr=""/>
+            <wp:docPr id="2" name="Image2"/>
             <wp:cNvGraphicFramePr>
               <a:graphicFrameLocks xmlns:a="http://schemas.openxmlformats.org/drawingml/2006/main" noChangeAspect="1"/>
             </wp:cNvGraphicFramePr>
@@ -1207,7 +937,7 @@
               <a:graphicData uri="http://schemas.openxmlformats.org/drawingml/2006/picture">
                 <pic:pic xmlns:pic="http://schemas.openxmlformats.org/drawingml/2006/picture">
                   <pic:nvPicPr>
-                    <pic:cNvPr id="5" name="Image5" descr=""/>
+                    <pic:cNvPr id="2" name="Image2"/>
                     <pic:cNvPicPr>
                       <a:picLocks noChangeAspect="1" noChangeArrowheads="1"/>
                     </pic:cNvPicPr>
@@ -1221,7 +951,7 @@
                   <pic:spPr bwMode="auto">
                     <a:xfrm>
                       <a:off x="0" y="0"/>
-                      <a:ext cx="2613660" cy="1742440"/>
+                      <a:ext cx="3828415" cy="3161665"/>
                     </a:xfrm>
                     <a:prstGeom prst="rect">
                       <a:avLst/>
@@ -1236,52 +966,42 @@
     </w:p>
     <w:p>
       <w:pPr>
-        <w:pStyle w:val="Normal"/>
+        <w:pStyle w:val="Cmsor2"/>
+        <w:rPr>
+          <w:rStyle w:val="Erskiemels"/>
+          <w:i w:val="0"/>
+          <w:iCs w:val="0"/>
+          <w:color w:val="2F5496" w:themeColor="accent1" w:themeShade="BF"/>
+        </w:rPr>
+      </w:pPr>
+      <w:bookmarkStart w:id="4" w:name="_Toc159673108"/>
+      <w:r>
+        <w:rPr>
+          <w:rStyle w:val="Erskiemels"/>
+          <w:i w:val="0"/>
+          <w:iCs w:val="0"/>
+          <w:color w:val="2F5496" w:themeColor="accent1" w:themeShade="BF"/>
+        </w:rPr>
+        <w:t>„Szervező” menüpont</w:t>
+      </w:r>
+      <w:bookmarkEnd w:id="4"/>
+    </w:p>
+    <w:p>
+      <w:pPr>
         <w:jc w:val="both"/>
-        <w:rPr/>
-      </w:pPr>
-      <w:r>
-        <w:rPr/>
-        <w:t>A táblázat mezőibe írja be, hogy az adott alany-esemény páros eredménye mi lett. Egy mezőt se hagyjon üresen. Miután kitöltötte a táblázat mezőit, nyomja meg a „Lezárás” feliratú gombot, hogy lezárja végleg a játékot. Ekkor a játék eltűnik a jobb oldali panelről, és az eredményeit módosítani már nem tudja. A játék lezárásakor automatikusan megtörténik a szorzók kiszámítása, illetve a nyeremények kiosztása.</w:t>
-      </w:r>
-    </w:p>
-    <w:p>
-      <w:pPr>
-        <w:pStyle w:val="Heading2"/>
-        <w:rPr/>
-      </w:pPr>
-      <w:r>
-        <w:rPr/>
-        <w:t xml:space="preserve"> </w:t>
-      </w:r>
-      <w:bookmarkStart w:id="7" w:name="_Toc159673111"/>
-      <w:r>
-        <w:rPr/>
-        <w:t>„</w:t>
-      </w:r>
-      <w:r>
-        <w:rPr/>
-        <w:t>Fogadó” menüpont</w:t>
-      </w:r>
-      <w:bookmarkEnd w:id="7"/>
-    </w:p>
-    <w:p>
-      <w:pPr>
-        <w:pStyle w:val="Normal"/>
-        <w:jc w:val="both"/>
-        <w:rPr/>
-      </w:pPr>
-      <w:r>
-        <w:rPr/>
-        <w:t xml:space="preserve">Ha fogadni szeretni egy játékban, a kezdőképernyőn nyomja meg a „Fogadó” feliratú gombot, majd a korábban elmondottak szerint jelentkezzen be. A bal oldali panelen, a „Jelenlegi játékok” felirat alatt látni fogja az éppen folyamatban levő játékokat. Ezekre fogadhat, méghozzá a mellettük található „Fogadás” gombbal. A középső panelen válassza ki, mely eseményre szeretne fogadni, majd a jobb oldali panelen nyomja meg azt a „Fogadás” feliratú gombot, mely alanyhoz tartozó esemény legyen a választott. </w:t>
-      </w:r>
-      <w:r>
-        <w:rPr/>
+      </w:pPr>
+      <w:r>
+        <w:t xml:space="preserve">Ha fogadás szervezőjeként használná a programot, és már regisztrált, nyomja meg a „Szervező” feliratú gombot. A felugró ablakba írja be a felhasználónevét, majd az „Ok” gomb megnyomása után a következő felugró ablakba a jelszavát. Ezután a következő ablak fog megjelenni: </w:t>
+      </w:r>
+      <w:r>
+        <w:rPr>
+          <w:noProof/>
+        </w:rPr>
         <w:drawing>
-          <wp:inline distT="0" distB="0" distL="0" distR="0">
+          <wp:inline distT="0" distB="0" distL="0" distR="0" wp14:anchorId="1D530557" wp14:editId="15008A1D">
             <wp:extent cx="5760720" cy="3351530"/>
             <wp:effectExtent l="0" t="0" r="0" b="0"/>
-            <wp:docPr id="6" name="Image6" descr=""/>
+            <wp:docPr id="3" name="Image3"/>
             <wp:cNvGraphicFramePr>
               <a:graphicFrameLocks xmlns:a="http://schemas.openxmlformats.org/drawingml/2006/main" noChangeAspect="1"/>
             </wp:cNvGraphicFramePr>
@@ -1289,7 +1009,7 @@
               <a:graphicData uri="http://schemas.openxmlformats.org/drawingml/2006/picture">
                 <pic:pic xmlns:pic="http://schemas.openxmlformats.org/drawingml/2006/picture">
                   <pic:nvPicPr>
-                    <pic:cNvPr id="6" name="Image6" descr=""/>
+                    <pic:cNvPr id="3" name="Image3"/>
                     <pic:cNvPicPr>
                       <a:picLocks noChangeAspect="1" noChangeArrowheads="1"/>
                     </pic:cNvPicPr>
@@ -1318,28 +1038,62 @@
     </w:p>
     <w:p>
       <w:pPr>
-        <w:pStyle w:val="Normal"/>
+        <w:rPr>
+          <w:rStyle w:val="Finomkiemels"/>
+          <w:rFonts w:asciiTheme="majorHAnsi" w:eastAsiaTheme="majorEastAsia" w:hAnsiTheme="majorHAnsi" w:cstheme="majorBidi"/>
+          <w:color w:val="2F5496" w:themeColor="accent1" w:themeShade="BF"/>
+          <w:sz w:val="24"/>
+        </w:rPr>
+      </w:pPr>
+      <w:r>
+        <w:br w:type="page"/>
+      </w:r>
+    </w:p>
+    <w:p>
+      <w:pPr>
+        <w:pStyle w:val="Cmsor3"/>
+        <w:spacing w:before="0"/>
+        <w:rPr>
+          <w:rStyle w:val="Finomkiemels"/>
+          <w:i w:val="0"/>
+          <w:iCs w:val="0"/>
+          <w:color w:val="1F3763" w:themeColor="accent1" w:themeShade="7F"/>
+        </w:rPr>
+      </w:pPr>
+      <w:bookmarkStart w:id="5" w:name="_Toc159673109"/>
+      <w:r>
+        <w:rPr>
+          <w:rStyle w:val="Finomkiemels"/>
+          <w:i w:val="0"/>
+          <w:iCs w:val="0"/>
+          <w:color w:val="1F3763" w:themeColor="accent1" w:themeShade="7F"/>
+        </w:rPr>
+        <w:lastRenderedPageBreak/>
+        <w:t>Új játék létrehozása</w:t>
+      </w:r>
+      <w:bookmarkEnd w:id="5"/>
+    </w:p>
+    <w:p>
+      <w:pPr>
         <w:jc w:val="both"/>
-        <w:rPr/>
-      </w:pPr>
-      <w:r>
-        <w:rPr/>
-        <w:t>A gomb megnyomásakor megjelenik egy felugró ablak, ahova is be kell írni, mennyi pontot szeretne az választott alany-esemény párosra fogadni. A játék lezárásakor, ha nyer, ennek a többszörösét fogja visszakapni, a fogadás körülményeitől, ill. a játék beállításaitól függően; ha veszít, elveszti. A beírt összeg azonnal levonásra kerül. Nyomja meg az „Ok” gombot, majd a következő felugró ablakba írja be a tippjét az esemény kimenetelét illetően.</w:t>
-      </w:r>
-    </w:p>
-    <w:p>
-      <w:pPr>
-        <w:pStyle w:val="Normal"/>
+      </w:pPr>
+      <w:r>
+        <w:t xml:space="preserve">Szervezőként új játék létrehozásához először írja be a játék nevét a „Játék megnevezése” felirat alatti szövegdobozba. Ezután az alanyok neveit írja be az „Alanyok” felirat alatti szövegdobozokba. Ha rákattint a legalsó szövegdobozra, és egyik másik sem üres, egy új automatikusan megjelenik. Alanyokból legfeljebb hatot adhat meg. Az események megadására az eljárás hasonló. Eseményekből szintén legfeljebb hatot adhat meg. Alább láthat egy példát. </w:t>
+      </w:r>
+    </w:p>
+    <w:p>
+      <w:pPr>
         <w:jc w:val="both"/>
-        <w:rPr/>
-      </w:pPr>
-      <w:r>
-        <w:rPr/>
+      </w:pPr>
+      <w:r>
+        <w:rPr>
+          <w:noProof/>
+        </w:rPr>
         <w:drawing>
-          <wp:inline distT="0" distB="0" distL="0" distR="0">
-            <wp:extent cx="2639695" cy="1523365"/>
+          <wp:inline distT="0" distB="0" distL="0" distR="0" wp14:anchorId="50BF3428" wp14:editId="5240B028">
+            <wp:extent cx="5760720" cy="3351530"/>
             <wp:effectExtent l="0" t="0" r="0" b="0"/>
-            <wp:docPr id="7" name="Image7" descr=""/>
+            <wp:docPr id="4" name="Image4"/>
             <wp:cNvGraphicFramePr>
               <a:graphicFrameLocks xmlns:a="http://schemas.openxmlformats.org/drawingml/2006/main" noChangeAspect="1"/>
             </wp:cNvGraphicFramePr>
@@ -1347,7 +1101,7 @@
               <a:graphicData uri="http://schemas.openxmlformats.org/drawingml/2006/picture">
                 <pic:pic xmlns:pic="http://schemas.openxmlformats.org/drawingml/2006/picture">
                   <pic:nvPicPr>
-                    <pic:cNvPr id="7" name="Image7" descr=""/>
+                    <pic:cNvPr id="4" name="Image4"/>
                     <pic:cNvPicPr>
                       <a:picLocks noChangeAspect="1" noChangeArrowheads="1"/>
                     </pic:cNvPicPr>
@@ -1361,7 +1115,7 @@
                   <pic:spPr bwMode="auto">
                     <a:xfrm>
                       <a:off x="0" y="0"/>
-                      <a:ext cx="2639695" cy="1523365"/>
+                      <a:ext cx="5760720" cy="3351530"/>
                     </a:xfrm>
                     <a:prstGeom prst="rect">
                       <a:avLst/>
@@ -1373,13 +1127,41 @@
           </wp:inline>
         </w:drawing>
       </w:r>
-      <w:r>
-        <w:rPr/>
+    </w:p>
+    <w:p>
+      <w:pPr>
+        <w:jc w:val="both"/>
+      </w:pPr>
+      <w:r>
+        <w:t>Miután minden szükséges adatot beírt, a játékot a „Játék létrehozása” feliratú gombbal hozhatja létre. Ekkor a játék neve, és egy „Lezárás” feliratú gomb meg fog jelenni az ablak jobb oldalán, a „Jelenlegi játékok” felirat alatt. A játék létrehozása után a szövegmezők nem ürülnek.</w:t>
+      </w:r>
+    </w:p>
+    <w:p>
+      <w:pPr>
+        <w:pStyle w:val="Cmsor3"/>
+      </w:pPr>
+      <w:bookmarkStart w:id="6" w:name="_Toc159673110"/>
+      <w:r>
+        <w:t>Játék lezárása</w:t>
+      </w:r>
+      <w:bookmarkEnd w:id="6"/>
+    </w:p>
+    <w:p>
+      <w:pPr>
+        <w:jc w:val="both"/>
+      </w:pPr>
+      <w:r>
+        <w:t>Miután egy játék eredményei tudomására jutottak, és szeretné lezárni az adott játékot, nyomja meg a játék neve melletti „lezárás” feliratú piros gombot. Ezután a következőhöz hasonló ablakot fog látni:</w:t>
+      </w:r>
+      <w:r>
+        <w:rPr>
+          <w:noProof/>
+        </w:rPr>
         <w:drawing>
-          <wp:inline distT="0" distB="0" distL="0" distR="0">
-            <wp:extent cx="2639060" cy="1523365"/>
+          <wp:inline distT="0" distB="0" distL="0" distR="0" wp14:anchorId="16B2CF44" wp14:editId="64C62A49">
+            <wp:extent cx="2613660" cy="1742440"/>
             <wp:effectExtent l="0" t="0" r="0" b="0"/>
-            <wp:docPr id="8" name="Image8" descr=""/>
+            <wp:docPr id="5" name="Image5"/>
             <wp:cNvGraphicFramePr>
               <a:graphicFrameLocks xmlns:a="http://schemas.openxmlformats.org/drawingml/2006/main" noChangeAspect="1"/>
             </wp:cNvGraphicFramePr>
@@ -1387,7 +1169,7 @@
               <a:graphicData uri="http://schemas.openxmlformats.org/drawingml/2006/picture">
                 <pic:pic xmlns:pic="http://schemas.openxmlformats.org/drawingml/2006/picture">
                   <pic:nvPicPr>
-                    <pic:cNvPr id="8" name="Image8" descr=""/>
+                    <pic:cNvPr id="5" name="Image5"/>
                     <pic:cNvPicPr>
                       <a:picLocks noChangeAspect="1" noChangeArrowheads="1"/>
                     </pic:cNvPicPr>
@@ -1401,7 +1183,7 @@
                   <pic:spPr bwMode="auto">
                     <a:xfrm>
                       <a:off x="0" y="0"/>
-                      <a:ext cx="2639060" cy="1523365"/>
+                      <a:ext cx="2613660" cy="1742440"/>
                     </a:xfrm>
                     <a:prstGeom prst="rect">
                       <a:avLst/>
@@ -1416,96 +1198,42 @@
     </w:p>
     <w:p>
       <w:pPr>
-        <w:pStyle w:val="Normal"/>
         <w:jc w:val="both"/>
-        <w:rPr/>
-      </w:pPr>
-      <w:r>
-        <w:rPr/>
-        <w:t>A fogadás leadását az „Ok” gomb ismételt megnyomásával tudja befejezni.</w:t>
-      </w:r>
-    </w:p>
-    <w:p>
-      <w:pPr>
-        <w:pStyle w:val="Normal"/>
-        <w:rPr/>
-      </w:pPr>
-      <w:r>
-        <w:rPr/>
-      </w:r>
-      <w:r>
-        <w:br w:type="page"/>
-      </w:r>
-    </w:p>
-    <w:p>
-      <w:pPr>
-        <w:pStyle w:val="Heading2"/>
-        <w:spacing w:before="0" w:after="120"/>
-        <w:rPr/>
-      </w:pPr>
-      <w:bookmarkStart w:id="8" w:name="_Toc159673112"/>
-      <w:r>
-        <w:rPr/>
-        <w:t>„</w:t>
-      </w:r>
-      <w:r>
-        <w:rPr/>
-        <w:t>Ranglista” menüpont</w:t>
-      </w:r>
-      <w:bookmarkEnd w:id="8"/>
-    </w:p>
-    <w:p>
-      <w:pPr>
-        <w:pStyle w:val="Normal"/>
+      </w:pPr>
+      <w:r>
+        <w:t>A táblázat mezőibe írja be, hogy az adott alany-esemény páros eredménye mi lett. Egy mezőt se hagyjon üresen. Miután kitöltötte a táblázat mezőit, nyomja meg a „Lezárás” feliratú gombot, hogy lezárja végleg a játékot. Ekkor a játék eltűnik a jobb oldali panelről, és az eredményeit módosítani már nem tudja. A játék lezárásakor automatikusan megtörténik a szorzók kiszámítása, illetve a nyeremények kiosztása.</w:t>
+      </w:r>
+    </w:p>
+    <w:p>
+      <w:pPr>
+        <w:pStyle w:val="Cmsor2"/>
+      </w:pPr>
+      <w:r>
+        <w:lastRenderedPageBreak/>
+        <w:t xml:space="preserve"> </w:t>
+      </w:r>
+      <w:bookmarkStart w:id="7" w:name="_Toc159673111"/>
+      <w:r>
+        <w:t>„Fogadó” menüpont</w:t>
+      </w:r>
+      <w:bookmarkEnd w:id="7"/>
+    </w:p>
+    <w:p>
+      <w:pPr>
         <w:jc w:val="both"/>
-        <w:rPr/>
-      </w:pPr>
-      <w:r>
-        <w:rPr/>
-        <w:t xml:space="preserve">E menüpont megtekintéséhez nem kell bejelentkezni, elég csupán megnyomni. A bal oldali panelen látja a játékosok és szervezők (hiszen a szervezők is lehetnek játékosok) ranglistáját, pontszám szerint rangsorolva. A középső panelen lekérheti az éppen futó játékokhoz tartozó statisztikákat, az adott játék melletti „Statisztika” gomb megnyomásával, mely statisztika a jobb oldali panelen fog megjelenni, és a következőket tartalmazza: </w:t>
-      </w:r>
-    </w:p>
-    <w:p>
-      <w:pPr>
-        <w:pStyle w:val="Normal"/>
-        <w:ind w:firstLine="708"/>
-        <w:jc w:val="both"/>
-        <w:rPr/>
-      </w:pPr>
-      <w:r>
-        <w:rPr/>
-        <w:t>a felső sorban balról jobbra: hány fogadás történt a játékban, ezek összesen mekkora értékben történtek,</w:t>
-      </w:r>
-    </w:p>
-    <w:p>
-      <w:pPr>
-        <w:pStyle w:val="Normal"/>
-        <w:ind w:firstLine="708"/>
-        <w:jc w:val="both"/>
-        <w:rPr/>
-      </w:pPr>
-      <w:r>
-        <w:rPr/>
-        <w:t>alatta: minden esemény-alany páros mellé az arra történt fogadások összértéke.</w:t>
-      </w:r>
-    </w:p>
-    <w:p>
-      <w:pPr>
-        <w:pStyle w:val="Normal"/>
-        <w:jc w:val="both"/>
-        <w:rPr/>
-      </w:pPr>
-      <w:r>
-        <w:rPr/>
-        <w:t xml:space="preserve"> </w:t>
-      </w:r>
-      <w:r>
-        <w:rPr/>
+      </w:pPr>
+      <w:r>
+        <w:t xml:space="preserve">Ha fogadni szeretni egy játékban, a kezdőképernyőn nyomja meg a „Fogadó” feliratú gombot, majd a korábban elmondottak szerint jelentkezzen be. A bal oldali panelen, a „Jelenlegi játékok” felirat alatt látni fogja az éppen folyamatban levő játékokat. Ezekre fogadhat, méghozzá a mellettük található „Fogadás” gombbal. A középső panelen válassza ki, mely eseményre szeretne fogadni, majd a jobb oldali panelen nyomja meg azt a „Fogadás” feliratú gombot, mely alanyhoz tartozó esemény legyen a választott. </w:t>
+      </w:r>
+      <w:r>
+        <w:rPr>
+          <w:noProof/>
+        </w:rPr>
         <w:drawing>
-          <wp:inline distT="0" distB="0" distL="0" distR="0">
+          <wp:inline distT="0" distB="0" distL="0" distR="0" wp14:anchorId="21511068" wp14:editId="3DEF301C">
             <wp:extent cx="5760720" cy="3351530"/>
             <wp:effectExtent l="0" t="0" r="0" b="0"/>
-            <wp:docPr id="9" name="Image9" descr=""/>
+            <wp:docPr id="6" name="Image6"/>
             <wp:cNvGraphicFramePr>
               <a:graphicFrameLocks xmlns:a="http://schemas.openxmlformats.org/drawingml/2006/main" noChangeAspect="1"/>
             </wp:cNvGraphicFramePr>
@@ -1513,7 +1241,7 @@
               <a:graphicData uri="http://schemas.openxmlformats.org/drawingml/2006/picture">
                 <pic:pic xmlns:pic="http://schemas.openxmlformats.org/drawingml/2006/picture">
                   <pic:nvPicPr>
-                    <pic:cNvPr id="9" name="Image9" descr=""/>
+                    <pic:cNvPr id="6" name="Image6"/>
                     <pic:cNvPicPr>
                       <a:picLocks noChangeAspect="1" noChangeArrowheads="1"/>
                     </pic:cNvPicPr>
@@ -1542,67 +1270,240 @@
     </w:p>
     <w:p>
       <w:pPr>
-        <w:pStyle w:val="Normal"/>
-        <w:rPr/>
-      </w:pPr>
-      <w:r>
-        <w:rPr/>
-      </w:r>
+        <w:jc w:val="both"/>
+      </w:pPr>
+      <w:r>
+        <w:t>A gomb megnyomásakor megjelenik egy felugró ablak, ahova is be kell írni, mennyi pontot szeretne az választott alany-esemény párosra fogadni. A játék lezárásakor, ha nyer, ennek a többszörösét fogja visszakapni, a fogadás körülményeitől, ill. a játék beállításaitól függően; ha veszít, elveszti. A beírt összeg azonnal levonásra kerül. Nyomja meg az „Ok” gombot, majd a következő felugró ablakba írja be a tippjét az esemény kimenetelét illetően.</w:t>
+      </w:r>
+    </w:p>
+    <w:p>
+      <w:pPr>
+        <w:jc w:val="both"/>
+      </w:pPr>
+      <w:r>
+        <w:rPr>
+          <w:noProof/>
+        </w:rPr>
+        <w:drawing>
+          <wp:inline distT="0" distB="0" distL="0" distR="0" wp14:anchorId="1C158335" wp14:editId="0057445A">
+            <wp:extent cx="2639695" cy="1523365"/>
+            <wp:effectExtent l="0" t="0" r="0" b="0"/>
+            <wp:docPr id="7" name="Image7"/>
+            <wp:cNvGraphicFramePr>
+              <a:graphicFrameLocks xmlns:a="http://schemas.openxmlformats.org/drawingml/2006/main" noChangeAspect="1"/>
+            </wp:cNvGraphicFramePr>
+            <a:graphic xmlns:a="http://schemas.openxmlformats.org/drawingml/2006/main">
+              <a:graphicData uri="http://schemas.openxmlformats.org/drawingml/2006/picture">
+                <pic:pic xmlns:pic="http://schemas.openxmlformats.org/drawingml/2006/picture">
+                  <pic:nvPicPr>
+                    <pic:cNvPr id="7" name="Image7"/>
+                    <pic:cNvPicPr>
+                      <a:picLocks noChangeAspect="1" noChangeArrowheads="1"/>
+                    </pic:cNvPicPr>
+                  </pic:nvPicPr>
+                  <pic:blipFill>
+                    <a:blip r:embed="rId11"/>
+                    <a:stretch>
+                      <a:fillRect/>
+                    </a:stretch>
+                  </pic:blipFill>
+                  <pic:spPr bwMode="auto">
+                    <a:xfrm>
+                      <a:off x="0" y="0"/>
+                      <a:ext cx="2639695" cy="1523365"/>
+                    </a:xfrm>
+                    <a:prstGeom prst="rect">
+                      <a:avLst/>
+                    </a:prstGeom>
+                  </pic:spPr>
+                </pic:pic>
+              </a:graphicData>
+            </a:graphic>
+          </wp:inline>
+        </w:drawing>
+      </w:r>
+      <w:r>
+        <w:rPr>
+          <w:noProof/>
+        </w:rPr>
+        <w:drawing>
+          <wp:inline distT="0" distB="0" distL="0" distR="0" wp14:anchorId="2EE5D7BC" wp14:editId="42921320">
+            <wp:extent cx="2639060" cy="1523365"/>
+            <wp:effectExtent l="0" t="0" r="0" b="0"/>
+            <wp:docPr id="8" name="Image8"/>
+            <wp:cNvGraphicFramePr>
+              <a:graphicFrameLocks xmlns:a="http://schemas.openxmlformats.org/drawingml/2006/main" noChangeAspect="1"/>
+            </wp:cNvGraphicFramePr>
+            <a:graphic xmlns:a="http://schemas.openxmlformats.org/drawingml/2006/main">
+              <a:graphicData uri="http://schemas.openxmlformats.org/drawingml/2006/picture">
+                <pic:pic xmlns:pic="http://schemas.openxmlformats.org/drawingml/2006/picture">
+                  <pic:nvPicPr>
+                    <pic:cNvPr id="8" name="Image8"/>
+                    <pic:cNvPicPr>
+                      <a:picLocks noChangeAspect="1" noChangeArrowheads="1"/>
+                    </pic:cNvPicPr>
+                  </pic:nvPicPr>
+                  <pic:blipFill>
+                    <a:blip r:embed="rId12"/>
+                    <a:stretch>
+                      <a:fillRect/>
+                    </a:stretch>
+                  </pic:blipFill>
+                  <pic:spPr bwMode="auto">
+                    <a:xfrm>
+                      <a:off x="0" y="0"/>
+                      <a:ext cx="2639060" cy="1523365"/>
+                    </a:xfrm>
+                    <a:prstGeom prst="rect">
+                      <a:avLst/>
+                    </a:prstGeom>
+                  </pic:spPr>
+                </pic:pic>
+              </a:graphicData>
+            </a:graphic>
+          </wp:inline>
+        </w:drawing>
+      </w:r>
+    </w:p>
+    <w:p>
+      <w:pPr>
+        <w:jc w:val="both"/>
+      </w:pPr>
+      <w:r>
+        <w:t>A fogadás leadását az „Ok” gomb ismételt megnyomásával tudja befejezni.</w:t>
+      </w:r>
+      <w:r>
+        <w:t xml:space="preserve"> Egy játékban az azt szervező résztvevő, nyilvánvaló okok miatt, nem fogadhat.</w:t>
+      </w:r>
+    </w:p>
+    <w:p>
       <w:r>
         <w:br w:type="page"/>
       </w:r>
     </w:p>
     <w:p>
       <w:pPr>
-        <w:pStyle w:val="Heading1"/>
-        <w:spacing w:before="0" w:after="0"/>
-        <w:rPr/>
+        <w:pStyle w:val="Cmsor2"/>
+        <w:spacing w:before="0"/>
+      </w:pPr>
+      <w:bookmarkStart w:id="8" w:name="_Toc159673112"/>
+      <w:r>
+        <w:lastRenderedPageBreak/>
+        <w:t>„Ranglista” menüpont</w:t>
+      </w:r>
+      <w:bookmarkEnd w:id="8"/>
+    </w:p>
+    <w:p>
+      <w:pPr>
+        <w:jc w:val="both"/>
+      </w:pPr>
+      <w:r>
+        <w:t xml:space="preserve">E menüpont megtekintéséhez nem kell bejelentkezni, elég csupán megnyomni. A bal oldali panelen látja a játékosok és szervezők (hiszen a szervezők is lehetnek játékosok) ranglistáját, pontszám szerint rangsorolva. A középső panelen lekérheti az éppen futó játékokhoz tartozó statisztikákat, az adott játék melletti „Statisztika” gomb megnyomásával, mely statisztika a jobb oldali panelen fog megjelenni, és a következőket tartalmazza: </w:t>
+      </w:r>
+    </w:p>
+    <w:p>
+      <w:pPr>
+        <w:ind w:firstLine="708"/>
+        <w:jc w:val="both"/>
+      </w:pPr>
+      <w:r>
+        <w:t>a felső sorban balról jobbra: hány fogadás történt a játékban, ezek összesen mekkora értékben történtek,</w:t>
+      </w:r>
+    </w:p>
+    <w:p>
+      <w:pPr>
+        <w:ind w:firstLine="708"/>
+        <w:jc w:val="both"/>
+      </w:pPr>
+      <w:r>
+        <w:t>alatta: minden esemény-alany páros mellé az arra történt fogadások összértéke.</w:t>
+      </w:r>
+    </w:p>
+    <w:p>
+      <w:pPr>
+        <w:jc w:val="both"/>
+      </w:pPr>
+      <w:r>
+        <w:t xml:space="preserve"> </w:t>
+      </w:r>
+      <w:r>
+        <w:rPr>
+          <w:noProof/>
+        </w:rPr>
+        <w:drawing>
+          <wp:inline distT="0" distB="0" distL="0" distR="0" wp14:anchorId="78F493F4" wp14:editId="59DCF5F8">
+            <wp:extent cx="5760720" cy="3351530"/>
+            <wp:effectExtent l="0" t="0" r="0" b="0"/>
+            <wp:docPr id="9" name="Image9"/>
+            <wp:cNvGraphicFramePr>
+              <a:graphicFrameLocks xmlns:a="http://schemas.openxmlformats.org/drawingml/2006/main" noChangeAspect="1"/>
+            </wp:cNvGraphicFramePr>
+            <a:graphic xmlns:a="http://schemas.openxmlformats.org/drawingml/2006/main">
+              <a:graphicData uri="http://schemas.openxmlformats.org/drawingml/2006/picture">
+                <pic:pic xmlns:pic="http://schemas.openxmlformats.org/drawingml/2006/picture">
+                  <pic:nvPicPr>
+                    <pic:cNvPr id="9" name="Image9"/>
+                    <pic:cNvPicPr>
+                      <a:picLocks noChangeAspect="1" noChangeArrowheads="1"/>
+                    </pic:cNvPicPr>
+                  </pic:nvPicPr>
+                  <pic:blipFill>
+                    <a:blip r:embed="rId13"/>
+                    <a:stretch>
+                      <a:fillRect/>
+                    </a:stretch>
+                  </pic:blipFill>
+                  <pic:spPr bwMode="auto">
+                    <a:xfrm>
+                      <a:off x="0" y="0"/>
+                      <a:ext cx="5760720" cy="3351530"/>
+                    </a:xfrm>
+                    <a:prstGeom prst="rect">
+                      <a:avLst/>
+                    </a:prstGeom>
+                  </pic:spPr>
+                </pic:pic>
+              </a:graphicData>
+            </a:graphic>
+          </wp:inline>
+        </w:drawing>
+      </w:r>
+    </w:p>
+    <w:p>
+      <w:r>
+        <w:br w:type="page"/>
+      </w:r>
+    </w:p>
+    <w:p>
+      <w:pPr>
+        <w:pStyle w:val="Cmsor1"/>
+        <w:spacing w:before="0"/>
       </w:pPr>
       <w:bookmarkStart w:id="9" w:name="_Toc159673113"/>
       <w:r>
-        <w:rPr/>
+        <w:lastRenderedPageBreak/>
         <w:t>Fejlesztői dokumentáció</w:t>
       </w:r>
       <w:bookmarkEnd w:id="9"/>
     </w:p>
     <w:p>
       <w:pPr>
-        <w:pStyle w:val="Heading2"/>
-        <w:rPr/>
+        <w:pStyle w:val="Cmsor2"/>
       </w:pPr>
       <w:bookmarkStart w:id="10" w:name="_Toc159673114"/>
       <w:r>
-        <w:rPr/>
         <w:t>A program elindításához szükséges környezet</w:t>
       </w:r>
       <w:bookmarkEnd w:id="10"/>
     </w:p>
-    <w:p>
-      <w:pPr>
-        <w:pStyle w:val="Normal"/>
-        <w:rPr/>
-      </w:pPr>
-      <w:r>
-        <w:rPr/>
-      </w:r>
-    </w:p>
-    <w:p>
-      <w:pPr>
-        <w:pStyle w:val="Normal"/>
-        <w:rPr/>
-      </w:pPr>
-      <w:r>
-        <w:rPr/>
-      </w:r>
-    </w:p>
-    <w:p>
-      <w:pPr>
-        <w:pStyle w:val="Heading2"/>
-        <w:rPr/>
+    <w:p/>
+    <w:p/>
+    <w:p>
+      <w:pPr>
+        <w:pStyle w:val="Cmsor2"/>
       </w:pPr>
       <w:bookmarkStart w:id="11" w:name="_Toc159673115"/>
       <w:r>
-        <w:rPr/>
         <w:t>A program szerkezete</w:t>
       </w:r>
       <w:bookmarkEnd w:id="11"/>
@@ -1610,7 +1511,6 @@
     <w:p>
       <w:pPr>
         <w:pStyle w:val="PreformattedText"/>
-        <w:rPr/>
       </w:pPr>
       <w:r>
         <w:rPr>
@@ -1622,193 +1522,154 @@
     <w:p>
       <w:pPr>
         <w:pStyle w:val="PreformattedText"/>
-        <w:rPr/>
       </w:pPr>
       <w:r>
         <w:rPr>
           <w:rStyle w:val="SourceText"/>
         </w:rPr>
-        <w:t xml:space="preserve">│   </w:t>
-      </w:r>
+        <w:t>│   README.md</w:t>
+      </w:r>
+    </w:p>
+    <w:p>
+      <w:pPr>
+        <w:pStyle w:val="PreformattedText"/>
+      </w:pPr>
       <w:r>
         <w:rPr>
           <w:rStyle w:val="SourceText"/>
         </w:rPr>
-        <w:t>README.md</w:t>
+        <w:t>│   requirements.txt</w:t>
       </w:r>
     </w:p>
     <w:p>
       <w:pPr>
         <w:pStyle w:val="PreformattedText"/>
-        <w:rPr/>
       </w:pPr>
       <w:r>
         <w:rPr>
           <w:rStyle w:val="SourceText"/>
         </w:rPr>
-        <w:t xml:space="preserve">│   </w:t>
-      </w:r>
+        <w:t>|   mainGUI.py - A program fő modulja</w:t>
+      </w:r>
+    </w:p>
+    <w:p>
+      <w:pPr>
+        <w:pStyle w:val="PreformattedText"/>
+      </w:pPr>
       <w:r>
         <w:rPr>
           <w:rStyle w:val="SourceText"/>
         </w:rPr>
-        <w:t>requirements.txt</w:t>
+        <w:t>|   fogadoGUI.py - A program fogadó modulja</w:t>
       </w:r>
     </w:p>
     <w:p>
       <w:pPr>
         <w:pStyle w:val="PreformattedText"/>
-        <w:rPr/>
       </w:pPr>
       <w:r>
         <w:rPr>
           <w:rStyle w:val="SourceText"/>
         </w:rPr>
-        <w:t>|   mainGUI.py - A program fő modulja</w:t>
+        <w:t>|   szervezoGUI.py - A program szervező modulja</w:t>
       </w:r>
     </w:p>
     <w:p>
       <w:pPr>
         <w:pStyle w:val="PreformattedText"/>
-        <w:rPr/>
       </w:pPr>
       <w:r>
         <w:rPr>
           <w:rStyle w:val="SourceText"/>
         </w:rPr>
-        <w:t>|   fogadoGUI.py - A program fogadó modulja</w:t>
+        <w:t>|   penz.py - A program pénzügyi modulja</w:t>
       </w:r>
     </w:p>
     <w:p>
       <w:pPr>
         <w:pStyle w:val="PreformattedText"/>
-        <w:rPr/>
       </w:pPr>
       <w:r>
         <w:rPr>
           <w:rStyle w:val="SourceText"/>
         </w:rPr>
-        <w:t>|   szervezoGUI.py - A program szervező modulja</w:t>
+        <w:t>|   fajlkezeles.py - A program fájlkezelési modulja</w:t>
       </w:r>
     </w:p>
     <w:p>
       <w:pPr>
         <w:pStyle w:val="PreformattedText"/>
-        <w:rPr/>
       </w:pPr>
       <w:r>
         <w:rPr>
           <w:rStyle w:val="SourceText"/>
         </w:rPr>
-        <w:t>|   penz.py - A program pénzügyi modulja</w:t>
+        <w:t>|   util.py - A program segédmodulja</w:t>
       </w:r>
     </w:p>
     <w:p>
       <w:pPr>
         <w:pStyle w:val="PreformattedText"/>
-        <w:rPr/>
+        <w:spacing w:after="283"/>
       </w:pPr>
       <w:r>
         <w:rPr>
           <w:rStyle w:val="SourceText"/>
         </w:rPr>
-        <w:t>|   fajlkezeles.py - A program fájlkezelési modulja</w:t>
-      </w:r>
+        <w:t>|   users.py - A program felhasználó kezelő modulja</w:t>
+      </w:r>
+    </w:p>
+    <w:p>
+      <w:pPr>
+        <w:pStyle w:val="Cmsor2"/>
+      </w:pPr>
+      <w:bookmarkStart w:id="12" w:name="_Toc159673116"/>
+      <w:r>
+        <w:t>A program fejlesztése során használt technológiák</w:t>
+      </w:r>
+      <w:bookmarkEnd w:id="12"/>
     </w:p>
     <w:p>
       <w:pPr>
         <w:pStyle w:val="PreformattedText"/>
-        <w:rPr/>
       </w:pPr>
       <w:r>
         <w:rPr>
           <w:rStyle w:val="SourceText"/>
         </w:rPr>
-        <w:t>|   util.py - A program segédmodulja</w:t>
+        <w:t>customtkinter - Könnyebbé teszi a tkinter használatát</w:t>
       </w:r>
     </w:p>
     <w:p>
       <w:pPr>
         <w:pStyle w:val="PreformattedText"/>
-        <w:spacing w:before="0" w:after="283"/>
-        <w:rPr/>
+        <w:spacing w:after="283"/>
       </w:pPr>
       <w:r>
         <w:rPr>
           <w:rStyle w:val="SourceText"/>
         </w:rPr>
-        <w:t>|   users.py - A program felhasználó kezelő modulja</w:t>
-      </w:r>
-    </w:p>
-    <w:p>
-      <w:pPr>
-        <w:pStyle w:val="Heading2"/>
-        <w:rPr/>
-      </w:pPr>
-      <w:bookmarkStart w:id="12" w:name="_Toc159673116"/>
-      <w:r>
-        <w:rPr/>
-        <w:t>A program fejlesztése során használt technológiák</w:t>
-      </w:r>
-      <w:bookmarkEnd w:id="12"/>
-    </w:p>
-    <w:p>
-      <w:pPr>
-        <w:pStyle w:val="PreformattedText"/>
-        <w:rPr/>
-      </w:pPr>
-      <w:r>
-        <w:rPr>
-          <w:rStyle w:val="SourceText"/>
-        </w:rPr>
-        <w:t>customtkinter - Könnyebbé teszi a tkinter használatát</w:t>
-      </w:r>
-    </w:p>
-    <w:p>
-      <w:pPr>
-        <w:pStyle w:val="PreformattedText"/>
-        <w:spacing w:before="0" w:after="283"/>
-        <w:rPr/>
-      </w:pPr>
-      <w:r>
-        <w:rPr>
-          <w:rStyle w:val="SourceText"/>
-        </w:rPr>
         <w:t>argon2-cffi - Jelszavak biztonságos tárolásához</w:t>
       </w:r>
     </w:p>
-    <w:p>
-      <w:pPr>
-        <w:pStyle w:val="Normal"/>
-        <w:widowControl/>
-        <w:bidi w:val="0"/>
-        <w:spacing w:lineRule="auto" w:line="259" w:before="0" w:after="160"/>
-        <w:jc w:val="left"/>
-        <w:rPr/>
-      </w:pPr>
-      <w:r>
-        <w:rPr/>
-      </w:r>
-    </w:p>
+    <w:p/>
     <w:sectPr>
-      <w:type w:val="nextPage"/>
       <w:pgSz w:w="11906" w:h="16838"/>
-      <w:pgMar w:left="1417" w:right="1417" w:gutter="0" w:header="0" w:top="1417" w:footer="0" w:bottom="1417"/>
-      <w:pgNumType w:fmt="decimal"/>
-      <w:formProt w:val="false"/>
-      <w:textDirection w:val="lrTb"/>
-      <w:docGrid w:type="default" w:linePitch="360" w:charSpace="4096"/>
+      <w:pgMar w:top="1417" w:right="1417" w:bottom="1417" w:left="1417" w:header="0" w:footer="0" w:gutter="0"/>
+      <w:cols w:space="708"/>
+      <w:formProt w:val="0"/>
+      <w:docGrid w:linePitch="360" w:charSpace="4096"/>
     </w:sectPr>
   </w:body>
 </w:document>
 </file>
 
 <file path=word/styles.xml><?xml version="1.0" encoding="utf-8"?>
-<w:styles xmlns:w="http://schemas.openxmlformats.org/wordprocessingml/2006/main" xmlns:w14="http://schemas.microsoft.com/office/word/2010/wordml" xmlns:mc="http://schemas.openxmlformats.org/markup-compatibility/2006" mc:Ignorable="w14">
+<w:styles xmlns:mc="http://schemas.openxmlformats.org/markup-compatibility/2006" xmlns:r="http://schemas.openxmlformats.org/officeDocument/2006/relationships" xmlns:w="http://schemas.openxmlformats.org/wordprocessingml/2006/main" xmlns:w14="http://schemas.microsoft.com/office/word/2010/wordml" xmlns:w15="http://schemas.microsoft.com/office/word/2012/wordml" xmlns:w16cex="http://schemas.microsoft.com/office/word/2018/wordml/cex" xmlns:w16cid="http://schemas.microsoft.com/office/word/2016/wordml/cid" xmlns:w16="http://schemas.microsoft.com/office/word/2018/wordml" xmlns:w16du="http://schemas.microsoft.com/office/word/2023/wordml/word16du" xmlns:w16sdtdh="http://schemas.microsoft.com/office/word/2020/wordml/sdtdatahash" xmlns:w16se="http://schemas.microsoft.com/office/word/2015/wordml/symex" mc:Ignorable="w14 w15 w16se w16cid w16 w16cex w16sdtdh w16du">
   <w:docDefaults>
     <w:rPrDefault>
       <w:rPr>
-        <w:rFonts w:ascii="Calibri" w:hAnsi="Calibri" w:eastAsia="游明朝" w:cs="" w:asciiTheme="minorHAnsi" w:cstheme="minorBidi" w:eastAsiaTheme="minorEastAsia" w:hAnsiTheme="minorHAnsi"/>
+        <w:rFonts w:asciiTheme="minorHAnsi" w:eastAsiaTheme="minorEastAsia" w:hAnsiTheme="minorHAnsi" w:cstheme="minorBidi"/>
         <w:kern w:val="2"/>
         <w:sz w:val="22"/>
         <w:szCs w:val="22"/>
@@ -1818,21 +1679,21 @@
     </w:rPrDefault>
     <w:pPrDefault>
       <w:pPr>
-        <w:suppressAutoHyphens w:val="true"/>
+        <w:suppressAutoHyphens/>
       </w:pPr>
     </w:pPrDefault>
   </w:docDefaults>
   <w:latentStyles w:defLockedState="0" w:defUIPriority="99" w:defSemiHidden="0" w:defUnhideWhenUsed="0" w:defQFormat="0" w:count="376">
     <w:lsdException w:name="Normal" w:uiPriority="0" w:qFormat="1"/>
     <w:lsdException w:name="heading 1" w:uiPriority="9" w:qFormat="1"/>
-    <w:lsdException w:name="heading 2" w:uiPriority="9" w:semiHidden="1" w:unhideWhenUsed="1" w:qFormat="1"/>
-    <w:lsdException w:name="heading 3" w:uiPriority="9" w:semiHidden="1" w:unhideWhenUsed="1" w:qFormat="1"/>
-    <w:lsdException w:name="heading 4" w:uiPriority="9" w:semiHidden="1" w:unhideWhenUsed="1" w:qFormat="1"/>
-    <w:lsdException w:name="heading 5" w:uiPriority="9" w:semiHidden="1" w:unhideWhenUsed="1" w:qFormat="1"/>
-    <w:lsdException w:name="heading 6" w:uiPriority="9" w:semiHidden="1" w:unhideWhenUsed="1" w:qFormat="1"/>
-    <w:lsdException w:name="heading 7" w:uiPriority="9" w:semiHidden="1" w:unhideWhenUsed="1" w:qFormat="1"/>
-    <w:lsdException w:name="heading 8" w:uiPriority="9" w:semiHidden="1" w:unhideWhenUsed="1" w:qFormat="1"/>
-    <w:lsdException w:name="heading 9" w:uiPriority="9" w:semiHidden="1" w:unhideWhenUsed="1" w:qFormat="1"/>
+    <w:lsdException w:name="heading 2" w:semiHidden="1" w:uiPriority="9" w:unhideWhenUsed="1" w:qFormat="1"/>
+    <w:lsdException w:name="heading 3" w:semiHidden="1" w:uiPriority="9" w:unhideWhenUsed="1" w:qFormat="1"/>
+    <w:lsdException w:name="heading 4" w:semiHidden="1" w:uiPriority="9" w:unhideWhenUsed="1" w:qFormat="1"/>
+    <w:lsdException w:name="heading 5" w:semiHidden="1" w:uiPriority="9" w:unhideWhenUsed="1" w:qFormat="1"/>
+    <w:lsdException w:name="heading 6" w:semiHidden="1" w:uiPriority="9" w:unhideWhenUsed="1" w:qFormat="1"/>
+    <w:lsdException w:name="heading 7" w:semiHidden="1" w:uiPriority="9" w:unhideWhenUsed="1" w:qFormat="1"/>
+    <w:lsdException w:name="heading 8" w:semiHidden="1" w:uiPriority="9" w:unhideWhenUsed="1" w:qFormat="1"/>
+    <w:lsdException w:name="heading 9" w:semiHidden="1" w:uiPriority="9" w:unhideWhenUsed="1" w:qFormat="1"/>
     <w:lsdException w:name="index 1" w:semiHidden="1" w:unhideWhenUsed="1"/>
     <w:lsdException w:name="index 2" w:semiHidden="1" w:unhideWhenUsed="1"/>
     <w:lsdException w:name="index 3" w:semiHidden="1" w:unhideWhenUsed="1"/>
@@ -1842,22 +1703,22 @@
     <w:lsdException w:name="index 7" w:semiHidden="1" w:unhideWhenUsed="1"/>
     <w:lsdException w:name="index 8" w:semiHidden="1" w:unhideWhenUsed="1"/>
     <w:lsdException w:name="index 9" w:semiHidden="1" w:unhideWhenUsed="1"/>
-    <w:lsdException w:name="toc 1" w:uiPriority="39" w:semiHidden="1" w:unhideWhenUsed="1"/>
-    <w:lsdException w:name="toc 2" w:uiPriority="39" w:semiHidden="1" w:unhideWhenUsed="1"/>
-    <w:lsdException w:name="toc 3" w:uiPriority="39" w:semiHidden="1" w:unhideWhenUsed="1"/>
-    <w:lsdException w:name="toc 4" w:uiPriority="39" w:semiHidden="1" w:unhideWhenUsed="1"/>
-    <w:lsdException w:name="toc 5" w:uiPriority="39" w:semiHidden="1" w:unhideWhenUsed="1"/>
-    <w:lsdException w:name="toc 6" w:uiPriority="39" w:semiHidden="1" w:unhideWhenUsed="1"/>
-    <w:lsdException w:name="toc 7" w:uiPriority="39" w:semiHidden="1" w:unhideWhenUsed="1"/>
-    <w:lsdException w:name="toc 8" w:uiPriority="39" w:semiHidden="1" w:unhideWhenUsed="1"/>
-    <w:lsdException w:name="toc 9" w:uiPriority="39" w:semiHidden="1" w:unhideWhenUsed="1"/>
+    <w:lsdException w:name="toc 1" w:semiHidden="1" w:uiPriority="39" w:unhideWhenUsed="1"/>
+    <w:lsdException w:name="toc 2" w:semiHidden="1" w:uiPriority="39" w:unhideWhenUsed="1"/>
+    <w:lsdException w:name="toc 3" w:semiHidden="1" w:uiPriority="39" w:unhideWhenUsed="1"/>
+    <w:lsdException w:name="toc 4" w:semiHidden="1" w:uiPriority="39" w:unhideWhenUsed="1"/>
+    <w:lsdException w:name="toc 5" w:semiHidden="1" w:uiPriority="39" w:unhideWhenUsed="1"/>
+    <w:lsdException w:name="toc 6" w:semiHidden="1" w:uiPriority="39" w:unhideWhenUsed="1"/>
+    <w:lsdException w:name="toc 7" w:semiHidden="1" w:uiPriority="39" w:unhideWhenUsed="1"/>
+    <w:lsdException w:name="toc 8" w:semiHidden="1" w:uiPriority="39" w:unhideWhenUsed="1"/>
+    <w:lsdException w:name="toc 9" w:semiHidden="1" w:uiPriority="39" w:unhideWhenUsed="1"/>
     <w:lsdException w:name="Normal Indent" w:semiHidden="1" w:unhideWhenUsed="1"/>
     <w:lsdException w:name="footnote text" w:semiHidden="1" w:unhideWhenUsed="1"/>
     <w:lsdException w:name="annotation text" w:semiHidden="1" w:unhideWhenUsed="1"/>
     <w:lsdException w:name="header" w:semiHidden="1" w:unhideWhenUsed="1"/>
     <w:lsdException w:name="footer" w:semiHidden="1" w:unhideWhenUsed="1"/>
     <w:lsdException w:name="index heading" w:semiHidden="1" w:unhideWhenUsed="1"/>
-    <w:lsdException w:name="caption" w:uiPriority="35" w:semiHidden="1" w:unhideWhenUsed="1" w:qFormat="1"/>
+    <w:lsdException w:name="caption" w:semiHidden="1" w:uiPriority="35" w:unhideWhenUsed="1" w:qFormat="1"/>
     <w:lsdException w:name="table of figures" w:semiHidden="1" w:unhideWhenUsed="1"/>
     <w:lsdException w:name="envelope address" w:semiHidden="1" w:unhideWhenUsed="1"/>
     <w:lsdException w:name="envelope return" w:semiHidden="1" w:unhideWhenUsed="1"/>
@@ -1888,7 +1749,7 @@
     <w:lsdException w:name="Title" w:uiPriority="10" w:qFormat="1"/>
     <w:lsdException w:name="Closing" w:semiHidden="1" w:unhideWhenUsed="1"/>
     <w:lsdException w:name="Signature" w:semiHidden="1" w:unhideWhenUsed="1"/>
-    <w:lsdException w:name="Default Paragraph Font" w:uiPriority="1" w:semiHidden="1" w:unhideWhenUsed="1"/>
+    <w:lsdException w:name="Default Paragraph Font" w:semiHidden="1" w:uiPriority="1" w:unhideWhenUsed="1"/>
     <w:lsdException w:name="Body Text" w:semiHidden="1" w:unhideWhenUsed="1"/>
     <w:lsdException w:name="Body Text Indent" w:semiHidden="1" w:unhideWhenUsed="1"/>
     <w:lsdException w:name="List Continue" w:semiHidden="1" w:unhideWhenUsed="1"/>
@@ -2088,8 +1949,8 @@
     <w:lsdException w:name="Subtle Reference" w:uiPriority="31" w:qFormat="1"/>
     <w:lsdException w:name="Intense Reference" w:uiPriority="32" w:qFormat="1"/>
     <w:lsdException w:name="Book Title" w:uiPriority="33" w:qFormat="1"/>
-    <w:lsdException w:name="Bibliography" w:uiPriority="37" w:semiHidden="1" w:unhideWhenUsed="1"/>
-    <w:lsdException w:name="TOC Heading" w:uiPriority="39" w:semiHidden="1" w:unhideWhenUsed="1" w:qFormat="1"/>
+    <w:lsdException w:name="Bibliography" w:semiHidden="1" w:uiPriority="37" w:unhideWhenUsed="1"/>
+    <w:lsdException w:name="TOC Heading" w:semiHidden="1" w:uiPriority="39" w:unhideWhenUsed="1" w:qFormat="1"/>
     <w:lsdException w:name="Plain Table 1" w:uiPriority="41"/>
     <w:lsdException w:name="Plain Table 2" w:uiPriority="42"/>
     <w:lsdException w:name="Plain Table 3" w:uiPriority="43"/>
@@ -2200,286 +2061,290 @@
     <w:lsdException w:name="Unresolved Mention" w:semiHidden="1" w:unhideWhenUsed="1"/>
     <w:lsdException w:name="Smart Link" w:semiHidden="1" w:unhideWhenUsed="1"/>
   </w:latentStyles>
-  <w:style w:type="paragraph" w:styleId="Normal" w:default="1">
+  <w:style w:type="paragraph" w:default="1" w:styleId="Norml">
     <w:name w:val="Normal"/>
     <w:qFormat/>
     <w:pPr>
-      <w:widowControl/>
-      <w:bidi w:val="0"/>
-      <w:spacing w:lineRule="auto" w:line="259" w:before="0" w:after="160"/>
-      <w:jc w:val="left"/>
+      <w:spacing w:after="160" w:line="259" w:lineRule="auto"/>
     </w:pPr>
-    <w:rPr>
-      <w:rFonts w:ascii="Calibri" w:hAnsi="Calibri" w:eastAsia="游明朝" w:cs="" w:asciiTheme="minorHAnsi" w:cstheme="minorBidi" w:eastAsiaTheme="minorEastAsia" w:hAnsiTheme="minorHAnsi"/>
-      <w:color w:val="auto"/>
-      <w:kern w:val="2"/>
-      <w:sz w:val="22"/>
-      <w:szCs w:val="22"/>
-      <w:lang w:val="hu-HU" w:eastAsia="ja-JP" w:bidi="ar-SA"/>
-      <w14:ligatures w14:val="standardContextual"/>
-    </w:rPr>
-  </w:style>
-  <w:style w:type="paragraph" w:styleId="Heading1">
-    <w:name w:val="Heading 1"/>
-    <w:basedOn w:val="Normal"/>
-    <w:next w:val="Normal"/>
+  </w:style>
+  <w:style w:type="paragraph" w:styleId="Cmsor1">
+    <w:name w:val="heading 1"/>
+    <w:basedOn w:val="Norml"/>
+    <w:next w:val="Norml"/>
     <w:link w:val="Cmsor1Char"/>
     <w:uiPriority w:val="9"/>
     <w:qFormat/>
-    <w:rsid w:val="00e9357a"/>
+    <w:rsid w:val="00E9357A"/>
     <w:pPr>
-      <w:keepNext w:val="true"/>
+      <w:keepNext/>
       <w:keepLines/>
       <w:spacing w:before="240" w:after="0"/>
       <w:outlineLvl w:val="0"/>
     </w:pPr>
     <w:rPr>
-      <w:rFonts w:ascii="Calibri Light" w:hAnsi="Calibri Light" w:eastAsia="游ゴシック Light" w:cs="" w:asciiTheme="majorHAnsi" w:cstheme="majorBidi" w:eastAsiaTheme="majorEastAsia" w:hAnsiTheme="majorHAnsi"/>
-      <w:color w:themeColor="accent1" w:themeShade="bf" w:val="2F5496"/>
+      <w:rFonts w:asciiTheme="majorHAnsi" w:eastAsiaTheme="majorEastAsia" w:hAnsiTheme="majorHAnsi" w:cstheme="majorBidi"/>
+      <w:color w:val="2F5496" w:themeColor="accent1" w:themeShade="BF"/>
       <w:sz w:val="32"/>
       <w:szCs w:val="32"/>
     </w:rPr>
   </w:style>
-  <w:style w:type="paragraph" w:styleId="Heading2">
-    <w:name w:val="Heading 2"/>
-    <w:basedOn w:val="Normal"/>
-    <w:next w:val="Normal"/>
+  <w:style w:type="paragraph" w:styleId="Cmsor2">
+    <w:name w:val="heading 2"/>
+    <w:basedOn w:val="Norml"/>
+    <w:next w:val="Norml"/>
     <w:link w:val="Cmsor2Char"/>
     <w:uiPriority w:val="9"/>
     <w:unhideWhenUsed/>
     <w:qFormat/>
-    <w:rsid w:val="00e9357a"/>
+    <w:rsid w:val="00E9357A"/>
     <w:pPr>
-      <w:keepNext w:val="true"/>
+      <w:keepNext/>
       <w:keepLines/>
       <w:spacing w:before="40" w:after="120"/>
       <w:outlineLvl w:val="1"/>
     </w:pPr>
     <w:rPr>
-      <w:rFonts w:ascii="Calibri Light" w:hAnsi="Calibri Light" w:eastAsia="游ゴシック Light" w:cs="" w:asciiTheme="majorHAnsi" w:cstheme="majorBidi" w:eastAsiaTheme="majorEastAsia" w:hAnsiTheme="majorHAnsi"/>
-      <w:color w:themeColor="accent1" w:themeShade="bf" w:val="2F5496"/>
+      <w:rFonts w:asciiTheme="majorHAnsi" w:eastAsiaTheme="majorEastAsia" w:hAnsiTheme="majorHAnsi" w:cstheme="majorBidi"/>
+      <w:color w:val="2F5496" w:themeColor="accent1" w:themeShade="BF"/>
       <w:sz w:val="26"/>
       <w:szCs w:val="26"/>
     </w:rPr>
   </w:style>
-  <w:style w:type="paragraph" w:styleId="Heading3">
-    <w:name w:val="Heading 3"/>
-    <w:basedOn w:val="Normal"/>
-    <w:next w:val="Normal"/>
+  <w:style w:type="paragraph" w:styleId="Cmsor3">
+    <w:name w:val="heading 3"/>
+    <w:basedOn w:val="Norml"/>
+    <w:next w:val="Norml"/>
     <w:link w:val="Cmsor3Char"/>
     <w:uiPriority w:val="9"/>
     <w:unhideWhenUsed/>
     <w:qFormat/>
-    <w:rsid w:val="00e9357a"/>
+    <w:rsid w:val="00E9357A"/>
     <w:pPr>
-      <w:keepNext w:val="true"/>
+      <w:keepNext/>
       <w:keepLines/>
       <w:spacing w:before="40" w:after="0"/>
       <w:outlineLvl w:val="2"/>
     </w:pPr>
     <w:rPr>
-      <w:rFonts w:ascii="Calibri Light" w:hAnsi="Calibri Light" w:eastAsia="游ゴシック Light" w:cs="" w:asciiTheme="majorHAnsi" w:cstheme="majorBidi" w:eastAsiaTheme="majorEastAsia" w:hAnsiTheme="majorHAnsi"/>
-      <w:color w:themeColor="accent1" w:themeShade="7f" w:val="1F3763"/>
+      <w:rFonts w:asciiTheme="majorHAnsi" w:eastAsiaTheme="majorEastAsia" w:hAnsiTheme="majorHAnsi" w:cstheme="majorBidi"/>
+      <w:color w:val="1F3763" w:themeColor="accent1" w:themeShade="7F"/>
       <w:sz w:val="24"/>
       <w:szCs w:val="24"/>
     </w:rPr>
   </w:style>
-  <w:style w:type="paragraph" w:styleId="Heading4">
-    <w:name w:val="Heading 4"/>
-    <w:basedOn w:val="Normal"/>
-    <w:next w:val="Normal"/>
+  <w:style w:type="paragraph" w:styleId="Cmsor4">
+    <w:name w:val="heading 4"/>
+    <w:basedOn w:val="Norml"/>
+    <w:next w:val="Norml"/>
     <w:link w:val="Cmsor4Char"/>
     <w:uiPriority w:val="9"/>
     <w:unhideWhenUsed/>
     <w:qFormat/>
-    <w:rsid w:val="00e9357a"/>
+    <w:rsid w:val="00E9357A"/>
     <w:pPr>
-      <w:keepNext w:val="true"/>
+      <w:keepNext/>
       <w:keepLines/>
       <w:spacing w:before="40" w:after="0"/>
       <w:outlineLvl w:val="3"/>
     </w:pPr>
     <w:rPr>
-      <w:rFonts w:ascii="Calibri Light" w:hAnsi="Calibri Light" w:eastAsia="游ゴシック Light" w:cs="" w:asciiTheme="majorHAnsi" w:cstheme="majorBidi" w:eastAsiaTheme="majorEastAsia" w:hAnsiTheme="majorHAnsi"/>
+      <w:rFonts w:asciiTheme="majorHAnsi" w:eastAsiaTheme="majorEastAsia" w:hAnsiTheme="majorHAnsi" w:cstheme="majorBidi"/>
       <w:i/>
       <w:iCs/>
-      <w:color w:themeColor="accent1" w:themeShade="bf" w:val="2F5496"/>
+      <w:color w:val="2F5496" w:themeColor="accent1" w:themeShade="BF"/>
       <w:sz w:val="24"/>
     </w:rPr>
   </w:style>
-  <w:style w:type="character" w:styleId="DefaultParagraphFont" w:default="1">
+  <w:style w:type="character" w:default="1" w:styleId="Bekezdsalapbettpusa">
     <w:name w:val="Default Paragraph Font"/>
     <w:uiPriority w:val="1"/>
     <w:semiHidden/>
     <w:unhideWhenUsed/>
-    <w:qFormat/>
-    <w:rPr/>
-  </w:style>
-  <w:style w:type="character" w:styleId="CmChar" w:customStyle="1">
+  </w:style>
+  <w:style w:type="table" w:default="1" w:styleId="Normltblzat">
+    <w:name w:val="Normal Table"/>
+    <w:uiPriority w:val="99"/>
+    <w:semiHidden/>
+    <w:unhideWhenUsed/>
+    <w:tblPr>
+      <w:tblInd w:w="0" w:type="dxa"/>
+      <w:tblCellMar>
+        <w:top w:w="0" w:type="dxa"/>
+        <w:left w:w="108" w:type="dxa"/>
+        <w:bottom w:w="0" w:type="dxa"/>
+        <w:right w:w="108" w:type="dxa"/>
+      </w:tblCellMar>
+    </w:tblPr>
+  </w:style>
+  <w:style w:type="numbering" w:default="1" w:styleId="Nemlista">
+    <w:name w:val="No List"/>
+    <w:uiPriority w:val="99"/>
+    <w:semiHidden/>
+    <w:unhideWhenUsed/>
+  </w:style>
+  <w:style w:type="character" w:customStyle="1" w:styleId="CmChar">
     <w:name w:val="Cím Char"/>
-    <w:basedOn w:val="DefaultParagraphFont"/>
-    <w:link w:val="Title"/>
+    <w:basedOn w:val="Bekezdsalapbettpusa"/>
+    <w:link w:val="Cm"/>
     <w:uiPriority w:val="10"/>
     <w:qFormat/>
-    <w:rsid w:val="003a4a1f"/>
+    <w:rsid w:val="003A4A1F"/>
     <w:rPr>
-      <w:rFonts w:ascii="Calibri Light" w:hAnsi="Calibri Light" w:eastAsia="游ゴシック Light" w:cs="" w:asciiTheme="majorHAnsi" w:cstheme="majorBidi" w:eastAsiaTheme="majorEastAsia" w:hAnsiTheme="majorHAnsi"/>
+      <w:rFonts w:asciiTheme="majorHAnsi" w:eastAsiaTheme="majorEastAsia" w:hAnsiTheme="majorHAnsi" w:cstheme="majorBidi"/>
       <w:spacing w:val="-10"/>
       <w:kern w:val="2"/>
       <w:sz w:val="56"/>
       <w:szCs w:val="56"/>
     </w:rPr>
   </w:style>
-  <w:style w:type="character" w:styleId="AlcmChar" w:customStyle="1">
+  <w:style w:type="character" w:customStyle="1" w:styleId="AlcmChar">
     <w:name w:val="Alcím Char"/>
-    <w:basedOn w:val="DefaultParagraphFont"/>
-    <w:link w:val="Subtitle"/>
+    <w:basedOn w:val="Bekezdsalapbettpusa"/>
+    <w:link w:val="Alcm"/>
     <w:uiPriority w:val="11"/>
     <w:qFormat/>
-    <w:rsid w:val="003a4a1f"/>
+    <w:rsid w:val="003A4A1F"/>
     <w:rPr>
-      <w:color w:themeColor="text1" w:themeTint="a5" w:val="5A5A5A"/>
+      <w:color w:val="5A5A5A" w:themeColor="text1" w:themeTint="A5"/>
       <w:spacing w:val="15"/>
     </w:rPr>
   </w:style>
-  <w:style w:type="character" w:styleId="SubtleEmphasis">
+  <w:style w:type="character" w:styleId="Finomkiemels">
     <w:name w:val="Subtle Emphasis"/>
-    <w:basedOn w:val="DefaultParagraphFont"/>
+    <w:basedOn w:val="Bekezdsalapbettpusa"/>
     <w:uiPriority w:val="19"/>
     <w:qFormat/>
-    <w:rsid w:val="00e9357a"/>
+    <w:rsid w:val="00E9357A"/>
     <w:rPr>
       <w:i/>
       <w:iCs/>
-      <w:color w:themeColor="text1" w:themeTint="bf" w:val="404040"/>
+      <w:color w:val="404040" w:themeColor="text1" w:themeTint="BF"/>
     </w:rPr>
   </w:style>
-  <w:style w:type="character" w:styleId="IntenseEmphasis">
+  <w:style w:type="character" w:styleId="Erskiemels">
     <w:name w:val="Intense Emphasis"/>
-    <w:basedOn w:val="DefaultParagraphFont"/>
+    <w:basedOn w:val="Bekezdsalapbettpusa"/>
     <w:uiPriority w:val="21"/>
     <w:qFormat/>
-    <w:rsid w:val="00e9357a"/>
+    <w:rsid w:val="00E9357A"/>
     <w:rPr>
       <w:i/>
       <w:iCs/>
-      <w:color w:themeColor="accent1" w:val="4472C4"/>
+      <w:color w:val="4472C4" w:themeColor="accent1"/>
     </w:rPr>
   </w:style>
-  <w:style w:type="character" w:styleId="Cmsor1Char" w:customStyle="1">
+  <w:style w:type="character" w:customStyle="1" w:styleId="Cmsor1Char">
     <w:name w:val="Címsor 1 Char"/>
-    <w:basedOn w:val="DefaultParagraphFont"/>
-    <w:link w:val="Heading1"/>
+    <w:basedOn w:val="Bekezdsalapbettpusa"/>
+    <w:link w:val="Cmsor1"/>
     <w:uiPriority w:val="9"/>
     <w:qFormat/>
-    <w:rsid w:val="00e9357a"/>
+    <w:rsid w:val="00E9357A"/>
     <w:rPr>
-      <w:rFonts w:ascii="Calibri Light" w:hAnsi="Calibri Light" w:eastAsia="游ゴシック Light" w:cs="" w:asciiTheme="majorHAnsi" w:cstheme="majorBidi" w:eastAsiaTheme="majorEastAsia" w:hAnsiTheme="majorHAnsi"/>
-      <w:color w:themeColor="accent1" w:themeShade="bf" w:val="2F5496"/>
+      <w:rFonts w:asciiTheme="majorHAnsi" w:eastAsiaTheme="majorEastAsia" w:hAnsiTheme="majorHAnsi" w:cstheme="majorBidi"/>
+      <w:color w:val="2F5496" w:themeColor="accent1" w:themeShade="BF"/>
       <w:sz w:val="32"/>
       <w:szCs w:val="32"/>
     </w:rPr>
   </w:style>
-  <w:style w:type="character" w:styleId="Hyperlink">
+  <w:style w:type="character" w:styleId="Hiperhivatkozs">
     <w:name w:val="Hyperlink"/>
-    <w:basedOn w:val="DefaultParagraphFont"/>
+    <w:basedOn w:val="Bekezdsalapbettpusa"/>
     <w:uiPriority w:val="99"/>
     <w:unhideWhenUsed/>
-    <w:rsid w:val="00e9357a"/>
+    <w:rsid w:val="00E9357A"/>
     <w:rPr>
-      <w:color w:themeColor="hyperlink" w:val="0563C1"/>
+      <w:color w:val="0563C1" w:themeColor="hyperlink"/>
       <w:u w:val="single"/>
     </w:rPr>
   </w:style>
-  <w:style w:type="character" w:styleId="Cmsor2Char" w:customStyle="1">
+  <w:style w:type="character" w:customStyle="1" w:styleId="Cmsor2Char">
     <w:name w:val="Címsor 2 Char"/>
-    <w:basedOn w:val="DefaultParagraphFont"/>
-    <w:link w:val="Heading2"/>
+    <w:basedOn w:val="Bekezdsalapbettpusa"/>
+    <w:link w:val="Cmsor2"/>
     <w:uiPriority w:val="9"/>
     <w:qFormat/>
-    <w:rsid w:val="00e9357a"/>
+    <w:rsid w:val="00E9357A"/>
     <w:rPr>
-      <w:rFonts w:ascii="Calibri Light" w:hAnsi="Calibri Light" w:eastAsia="游ゴシック Light" w:cs="" w:asciiTheme="majorHAnsi" w:cstheme="majorBidi" w:eastAsiaTheme="majorEastAsia" w:hAnsiTheme="majorHAnsi"/>
-      <w:color w:themeColor="accent1" w:themeShade="bf" w:val="2F5496"/>
+      <w:rFonts w:asciiTheme="majorHAnsi" w:eastAsiaTheme="majorEastAsia" w:hAnsiTheme="majorHAnsi" w:cstheme="majorBidi"/>
+      <w:color w:val="2F5496" w:themeColor="accent1" w:themeShade="BF"/>
       <w:sz w:val="26"/>
       <w:szCs w:val="26"/>
     </w:rPr>
   </w:style>
-  <w:style w:type="character" w:styleId="Cmsor3Char" w:customStyle="1">
+  <w:style w:type="character" w:customStyle="1" w:styleId="Cmsor3Char">
     <w:name w:val="Címsor 3 Char"/>
-    <w:basedOn w:val="DefaultParagraphFont"/>
-    <w:link w:val="Heading3"/>
+    <w:basedOn w:val="Bekezdsalapbettpusa"/>
+    <w:link w:val="Cmsor3"/>
     <w:uiPriority w:val="9"/>
     <w:qFormat/>
-    <w:rsid w:val="00e9357a"/>
+    <w:rsid w:val="00E9357A"/>
     <w:rPr>
-      <w:rFonts w:ascii="Calibri Light" w:hAnsi="Calibri Light" w:eastAsia="游ゴシック Light" w:cs="" w:asciiTheme="majorHAnsi" w:cstheme="majorBidi" w:eastAsiaTheme="majorEastAsia" w:hAnsiTheme="majorHAnsi"/>
-      <w:color w:themeColor="accent1" w:themeShade="7f" w:val="1F3763"/>
+      <w:rFonts w:asciiTheme="majorHAnsi" w:eastAsiaTheme="majorEastAsia" w:hAnsiTheme="majorHAnsi" w:cstheme="majorBidi"/>
+      <w:color w:val="1F3763" w:themeColor="accent1" w:themeShade="7F"/>
       <w:sz w:val="24"/>
       <w:szCs w:val="24"/>
     </w:rPr>
   </w:style>
-  <w:style w:type="character" w:styleId="Cmsor4Char" w:customStyle="1">
+  <w:style w:type="character" w:customStyle="1" w:styleId="Cmsor4Char">
     <w:name w:val="Címsor 4 Char"/>
-    <w:basedOn w:val="DefaultParagraphFont"/>
-    <w:link w:val="Heading4"/>
+    <w:basedOn w:val="Bekezdsalapbettpusa"/>
+    <w:link w:val="Cmsor4"/>
     <w:uiPriority w:val="9"/>
     <w:qFormat/>
-    <w:rsid w:val="00e9357a"/>
+    <w:rsid w:val="00E9357A"/>
     <w:rPr>
-      <w:rFonts w:ascii="Calibri Light" w:hAnsi="Calibri Light" w:eastAsia="游ゴシック Light" w:cs="" w:asciiTheme="majorHAnsi" w:cstheme="majorBidi" w:eastAsiaTheme="majorEastAsia" w:hAnsiTheme="majorHAnsi"/>
+      <w:rFonts w:asciiTheme="majorHAnsi" w:eastAsiaTheme="majorEastAsia" w:hAnsiTheme="majorHAnsi" w:cstheme="majorBidi"/>
       <w:i/>
       <w:iCs/>
-      <w:color w:themeColor="accent1" w:themeShade="bf" w:val="2F5496"/>
+      <w:color w:val="2F5496" w:themeColor="accent1" w:themeShade="BF"/>
       <w:sz w:val="24"/>
     </w:rPr>
   </w:style>
-  <w:style w:type="character" w:styleId="IndexLink">
+  <w:style w:type="character" w:customStyle="1" w:styleId="IndexLink">
     <w:name w:val="Index Link"/>
     <w:qFormat/>
-    <w:rPr/>
-  </w:style>
-  <w:style w:type="character" w:styleId="SourceText">
+  </w:style>
+  <w:style w:type="character" w:customStyle="1" w:styleId="SourceText">
     <w:name w:val="Source Text"/>
     <w:qFormat/>
     <w:rPr>
-      <w:rFonts w:ascii="Noto Sans Mono" w:hAnsi="Noto Sans Mono" w:eastAsia="KanjiStrokeOrders" w:cs="FreeMono"/>
+      <w:rFonts w:ascii="Noto Sans Mono" w:eastAsia="KanjiStrokeOrders" w:hAnsi="Noto Sans Mono" w:cs="FreeMono"/>
     </w:rPr>
   </w:style>
-  <w:style w:type="paragraph" w:styleId="Heading">
+  <w:style w:type="paragraph" w:customStyle="1" w:styleId="Heading">
     <w:name w:val="Heading"/>
-    <w:basedOn w:val="Normal"/>
-    <w:next w:val="BodyText"/>
+    <w:basedOn w:val="Norml"/>
+    <w:next w:val="Szvegtrzs"/>
     <w:qFormat/>
     <w:pPr>
-      <w:keepNext w:val="true"/>
+      <w:keepNext/>
       <w:spacing w:before="240" w:after="120"/>
     </w:pPr>
     <w:rPr>
-      <w:rFonts w:ascii="Noto Sans" w:hAnsi="Noto Sans" w:eastAsia="Noto Sans" w:cs="FreeSans"/>
+      <w:rFonts w:ascii="Noto Sans" w:eastAsia="Noto Sans" w:hAnsi="Noto Sans" w:cs="FreeSans"/>
       <w:sz w:val="28"/>
       <w:szCs w:val="28"/>
     </w:rPr>
   </w:style>
-  <w:style w:type="paragraph" w:styleId="BodyText">
+  <w:style w:type="paragraph" w:styleId="Szvegtrzs">
     <w:name w:val="Body Text"/>
-    <w:basedOn w:val="Normal"/>
+    <w:basedOn w:val="Norml"/>
     <w:pPr>
-      <w:spacing w:lineRule="auto" w:line="276" w:before="0" w:after="140"/>
+      <w:spacing w:after="140" w:line="276" w:lineRule="auto"/>
     </w:pPr>
-    <w:rPr/>
-  </w:style>
-  <w:style w:type="paragraph" w:styleId="List">
+  </w:style>
+  <w:style w:type="paragraph" w:styleId="Lista">
     <w:name w:val="List"/>
-    <w:basedOn w:val="BodyText"/>
-    <w:pPr/>
+    <w:basedOn w:val="Szvegtrzs"/>
     <w:rPr>
       <w:rFonts w:cs="FreeSans"/>
     </w:rPr>
   </w:style>
-  <w:style w:type="paragraph" w:styleId="Caption">
-    <w:name w:val="Caption"/>
-    <w:basedOn w:val="Normal"/>
+  <w:style w:type="paragraph" w:styleId="Kpalrs">
+    <w:name w:val="caption"/>
+    <w:basedOn w:val="Norml"/>
     <w:qFormat/>
     <w:pPr>
       <w:suppressLineNumbers/>
@@ -2493,9 +2358,9 @@
       <w:szCs w:val="24"/>
     </w:rPr>
   </w:style>
-  <w:style w:type="paragraph" w:styleId="Index">
+  <w:style w:type="paragraph" w:customStyle="1" w:styleId="Index">
     <w:name w:val="Index"/>
-    <w:basedOn w:val="Normal"/>
+    <w:basedOn w:val="Norml"/>
     <w:qFormat/>
     <w:pPr>
       <w:suppressLineNumbers/>
@@ -2504,54 +2369,50 @@
       <w:rFonts w:cs="FreeSans"/>
     </w:rPr>
   </w:style>
-  <w:style w:type="paragraph" w:styleId="Title">
+  <w:style w:type="paragraph" w:styleId="Cm">
     <w:name w:val="Title"/>
-    <w:basedOn w:val="Normal"/>
-    <w:next w:val="Normal"/>
+    <w:basedOn w:val="Norml"/>
+    <w:next w:val="Norml"/>
     <w:link w:val="CmChar"/>
     <w:uiPriority w:val="10"/>
     <w:qFormat/>
-    <w:rsid w:val="003a4a1f"/>
+    <w:rsid w:val="003A4A1F"/>
     <w:pPr>
-      <w:spacing w:lineRule="auto" w:line="240" w:before="0" w:after="0"/>
+      <w:spacing w:after="0" w:line="240" w:lineRule="auto"/>
       <w:contextualSpacing/>
     </w:pPr>
     <w:rPr>
-      <w:rFonts w:ascii="Calibri Light" w:hAnsi="Calibri Light" w:eastAsia="游ゴシック Light" w:cs="" w:asciiTheme="majorHAnsi" w:cstheme="majorBidi" w:eastAsiaTheme="majorEastAsia" w:hAnsiTheme="majorHAnsi"/>
+      <w:rFonts w:asciiTheme="majorHAnsi" w:eastAsiaTheme="majorEastAsia" w:hAnsiTheme="majorHAnsi" w:cstheme="majorBidi"/>
       <w:spacing w:val="-10"/>
-      <w:kern w:val="2"/>
       <w:sz w:val="56"/>
       <w:szCs w:val="56"/>
     </w:rPr>
   </w:style>
-  <w:style w:type="paragraph" w:styleId="Subtitle">
+  <w:style w:type="paragraph" w:styleId="Alcm">
     <w:name w:val="Subtitle"/>
-    <w:basedOn w:val="Normal"/>
-    <w:next w:val="Normal"/>
+    <w:basedOn w:val="Norml"/>
+    <w:next w:val="Norml"/>
     <w:link w:val="AlcmChar"/>
     <w:uiPriority w:val="11"/>
     <w:qFormat/>
-    <w:rsid w:val="003a4a1f"/>
-    <w:pPr/>
+    <w:rsid w:val="003A4A1F"/>
     <w:rPr>
-      <w:color w:themeColor="text1" w:themeTint="a5" w:val="5A5A5A"/>
+      <w:color w:val="5A5A5A" w:themeColor="text1" w:themeTint="A5"/>
       <w:spacing w:val="15"/>
     </w:rPr>
   </w:style>
-  <w:style w:type="paragraph" w:styleId="IndexHeading">
-    <w:name w:val="Index Heading"/>
+  <w:style w:type="paragraph" w:styleId="Trgymutatcm">
+    <w:name w:val="index heading"/>
     <w:basedOn w:val="Heading"/>
-    <w:pPr/>
-    <w:rPr/>
-  </w:style>
-  <w:style w:type="paragraph" w:styleId="TOCHeading">
+  </w:style>
+  <w:style w:type="paragraph" w:styleId="Tartalomjegyzkcmsora">
     <w:name w:val="TOC Heading"/>
-    <w:basedOn w:val="Heading1"/>
-    <w:next w:val="Normal"/>
+    <w:basedOn w:val="Cmsor1"/>
+    <w:next w:val="Norml"/>
     <w:uiPriority w:val="39"/>
     <w:unhideWhenUsed/>
     <w:qFormat/>
-    <w:rsid w:val="00e9357a"/>
+    <w:rsid w:val="00E9357A"/>
     <w:pPr>
       <w:outlineLvl w:val="9"/>
     </w:pPr>
@@ -2560,133 +2421,109 @@
       <w14:ligatures w14:val="none"/>
     </w:rPr>
   </w:style>
-  <w:style w:type="paragraph" w:styleId="TOC1">
-    <w:name w:val="TOC 1"/>
-    <w:basedOn w:val="Normal"/>
-    <w:next w:val="Normal"/>
+  <w:style w:type="paragraph" w:styleId="TJ1">
+    <w:name w:val="toc 1"/>
+    <w:basedOn w:val="Norml"/>
+    <w:next w:val="Norml"/>
     <w:autoRedefine/>
     <w:uiPriority w:val="39"/>
     <w:unhideWhenUsed/>
-    <w:rsid w:val="00e9357a"/>
+    <w:rsid w:val="00E9357A"/>
     <w:pPr>
-      <w:spacing w:before="0" w:after="100"/>
+      <w:spacing w:after="100"/>
     </w:pPr>
-    <w:rPr/>
-  </w:style>
-  <w:style w:type="paragraph" w:styleId="TOC2">
-    <w:name w:val="TOC 2"/>
-    <w:basedOn w:val="Normal"/>
-    <w:next w:val="Normal"/>
+  </w:style>
+  <w:style w:type="paragraph" w:styleId="TJ2">
+    <w:name w:val="toc 2"/>
+    <w:basedOn w:val="Norml"/>
+    <w:next w:val="Norml"/>
     <w:autoRedefine/>
     <w:uiPriority w:val="39"/>
     <w:unhideWhenUsed/>
-    <w:rsid w:val="00e9357a"/>
+    <w:rsid w:val="00E9357A"/>
     <w:pPr>
-      <w:spacing w:before="0" w:after="100"/>
+      <w:spacing w:after="100"/>
       <w:ind w:left="220"/>
     </w:pPr>
-    <w:rPr/>
-  </w:style>
-  <w:style w:type="paragraph" w:styleId="TOC3">
-    <w:name w:val="TOC 3"/>
-    <w:basedOn w:val="Normal"/>
-    <w:next w:val="Normal"/>
+  </w:style>
+  <w:style w:type="paragraph" w:styleId="TJ3">
+    <w:name w:val="toc 3"/>
+    <w:basedOn w:val="Norml"/>
+    <w:next w:val="Norml"/>
     <w:autoRedefine/>
     <w:uiPriority w:val="39"/>
     <w:unhideWhenUsed/>
-    <w:rsid w:val="00a26494"/>
+    <w:rsid w:val="00A26494"/>
     <w:pPr>
-      <w:spacing w:before="0" w:after="100"/>
+      <w:spacing w:after="100"/>
       <w:ind w:left="440"/>
     </w:pPr>
-    <w:rPr/>
-  </w:style>
-  <w:style w:type="paragraph" w:styleId="PreformattedText">
+  </w:style>
+  <w:style w:type="paragraph" w:customStyle="1" w:styleId="PreformattedText">
     <w:name w:val="Preformatted Text"/>
-    <w:basedOn w:val="Normal"/>
+    <w:basedOn w:val="Norml"/>
     <w:qFormat/>
     <w:pPr>
-      <w:spacing w:before="0" w:after="0"/>
+      <w:spacing w:after="0"/>
     </w:pPr>
     <w:rPr>
-      <w:rFonts w:ascii="Noto Sans Mono" w:hAnsi="Noto Sans Mono" w:eastAsia="KanjiStrokeOrders" w:cs="FreeMono"/>
+      <w:rFonts w:ascii="Noto Sans Mono" w:eastAsia="KanjiStrokeOrders" w:hAnsi="Noto Sans Mono" w:cs="FreeMono"/>
       <w:sz w:val="20"/>
       <w:szCs w:val="20"/>
     </w:rPr>
-  </w:style>
-  <w:style w:type="numbering" w:styleId="NoList" w:default="1">
-    <w:name w:val="No List"/>
-    <w:uiPriority w:val="99"/>
-    <w:semiHidden/>
-    <w:unhideWhenUsed/>
-    <w:qFormat/>
-  </w:style>
-  <w:style w:type="table" w:default="1" w:styleId="Normltblzat">
-    <w:name w:val="Normal Table"/>
-    <w:uiPriority w:val="99"/>
-    <w:semiHidden/>
-    <w:unhideWhenUsed/>
-    <w:tblPr>
-      <w:tblCellMar>
-        <w:top w:w="0" w:type="dxa"/>
-        <w:left w:w="108" w:type="dxa"/>
-        <w:bottom w:w="0" w:type="dxa"/>
-        <w:right w:w="108" w:type="dxa"/>
-      </w:tblCellMar>
-    </w:tblPr>
   </w:style>
 </w:styles>
 </file>
 
 <file path=word/theme/theme1.xml><?xml version="1.0" encoding="utf-8"?>
-<a:theme xmlns:a="http://schemas.openxmlformats.org/drawingml/2006/main" xmlns:r="http://schemas.openxmlformats.org/officeDocument/2006/relationships" name="Office-téma">
+<a:theme xmlns:a="http://schemas.openxmlformats.org/drawingml/2006/main" name="Office-téma">
   <a:themeElements>
     <a:clrScheme name="Office">
       <a:dk1>
         <a:srgbClr val="000000"/>
       </a:dk1>
       <a:lt1>
-        <a:srgbClr val="ffffff"/>
+        <a:srgbClr val="FFFFFF"/>
       </a:lt1>
       <a:dk2>
-        <a:srgbClr val="44546a"/>
+        <a:srgbClr val="44546A"/>
       </a:dk2>
       <a:lt2>
-        <a:srgbClr val="e7e6e6"/>
+        <a:srgbClr val="E7E6E6"/>
       </a:lt2>
       <a:accent1>
-        <a:srgbClr val="4472c4"/>
+        <a:srgbClr val="4472C4"/>
       </a:accent1>
       <a:accent2>
-        <a:srgbClr val="ed7d31"/>
+        <a:srgbClr val="ED7D31"/>
       </a:accent2>
       <a:accent3>
-        <a:srgbClr val="a5a5a5"/>
+        <a:srgbClr val="A5A5A5"/>
       </a:accent3>
       <a:accent4>
-        <a:srgbClr val="ffc000"/>
+        <a:srgbClr val="FFC000"/>
       </a:accent4>
       <a:accent5>
-        <a:srgbClr val="5b9bd5"/>
+        <a:srgbClr val="5B9BD5"/>
       </a:accent5>
       <a:accent6>
-        <a:srgbClr val="70ad47"/>
+        <a:srgbClr val="70AD47"/>
       </a:accent6>
       <a:hlink>
-        <a:srgbClr val="0563c1"/>
+        <a:srgbClr val="0563C1"/>
       </a:hlink>
       <a:folHlink>
-        <a:srgbClr val="954f72"/>
+        <a:srgbClr val="954F72"/>
       </a:folHlink>
     </a:clrScheme>
     <a:fontScheme name="Office">
       <a:majorFont>
-        <a:latin typeface="Calibri Light" panose="020F0302020204030204" pitchFamily="0" charset="1"/>
+        <a:latin typeface="Calibri Light" panose="020F0302020204030204"/>
         <a:ea typeface=""/>
         <a:cs typeface=""/>
       </a:majorFont>
       <a:minorFont>
-        <a:latin typeface="Calibri" panose="020F0502020204030204" pitchFamily="0" charset="1"/>
+        <a:latin typeface="Calibri" panose="020F0502020204030204"/>
         <a:ea typeface=""/>
         <a:cs typeface=""/>
       </a:minorFont>
@@ -2718,7 +2555,7 @@
             </a:gs>
           </a:gsLst>
           <a:lin ang="5400000" scaled="0"/>
-          <a:tileRect l="0" t="0" r="0" b="0"/>
+          <a:tileRect/>
         </a:gradFill>
         <a:gradFill>
           <a:gsLst>
@@ -2742,7 +2579,7 @@
             </a:gs>
           </a:gsLst>
           <a:lin ang="5400000" scaled="0"/>
-          <a:tileRect l="0" t="0" r="0" b="0"/>
+          <a:tileRect/>
         </a:gradFill>
       </a:fillStyleLst>
       <a:lnStyleLst>
@@ -2802,11 +2639,13 @@
             </a:gs>
           </a:gsLst>
           <a:lin ang="5400000" scaled="0"/>
-          <a:tileRect l="0" t="0" r="0" b="0"/>
+          <a:tileRect/>
         </a:gradFill>
       </a:bgFillStyleLst>
     </a:fmtScheme>
   </a:themeElements>
+  <a:objectDefaults/>
+  <a:extraClrSchemeLst/>
 </a:theme>
 </file>
 

</xml_diff>